<commit_message>
Actualizacion del flujo y prototipo de CUS 4
</commit_message>
<xml_diff>
--- a/Desarrollo/PWFU/Desarrollo/PWFU-DCUS04.docx
+++ b/Desarrollo/PWFU/Desarrollo/PWFU-DCUS04.docx
@@ -673,7 +673,25 @@
                 <w:szCs w:val="24"/>
                 <w:lang w:val="es-ES"/>
               </w:rPr>
-              <w:t>07/09/23</w:t>
+              <w:t>0</w:t>
+            </w:r>
+            <w:r>
+              <w:rPr>
+                <w:rFonts w:cs="Calibri Light" w:ascii="Calibri Light" w:hAnsi="Calibri Light"/>
+                <w:sz w:val="24"/>
+                <w:szCs w:val="24"/>
+                <w:lang w:val="es-ES"/>
+              </w:rPr>
+              <w:t>8</w:t>
+            </w:r>
+            <w:r>
+              <w:rPr>
+                <w:rFonts w:cs="Calibri Light" w:ascii="Calibri Light" w:hAnsi="Calibri Light"/>
+                <w:sz w:val="24"/>
+                <w:szCs w:val="24"/>
+                <w:lang w:val="es-ES"/>
+              </w:rPr>
+              <w:t>/09/23</w:t>
             </w:r>
           </w:p>
         </w:tc>
@@ -739,15 +757,7 @@
                 <w:sz w:val="24"/>
                 <w:szCs w:val="24"/>
               </w:rPr>
-              <w:t>Elaboració</w:t>
-            </w:r>
-            <w:r>
-              <w:rPr>
-                <w:rFonts w:cs="Calibri Light" w:ascii="Calibri Light" w:hAnsi="Calibri Light"/>
-                <w:sz w:val="24"/>
-                <w:szCs w:val="24"/>
-              </w:rPr>
-              <w:t>n del flujo de caso de uso</w:t>
+              <w:t>Elaboración del flujo de caso de uso</w:t>
             </w:r>
           </w:p>
         </w:tc>
@@ -1052,11 +1062,13 @@
         </w:rPr>
       </w:pPr>
       <w:r>
+        <w:rPr>
+          <w:rFonts w:cs="Calibri Light" w:ascii="Calibri Light" w:hAnsi="Calibri Light"/>
+        </w:rPr>
+      </w:r>
+      <w:r>
         <w:br w:type="page"/>
       </w:r>
-      <w:r>
-        <w:rPr/>
-      </w:r>
     </w:p>
     <w:p>
       <w:pPr>
@@ -1080,7 +1092,9 @@
         </w:rPr>
       </w:pPr>
       <w:r>
-        <w:rPr/>
+        <w:rPr>
+          <w:rFonts w:cs="Calibri Light" w:ascii="Calibri Light" w:hAnsi="Calibri Light"/>
+        </w:rPr>
       </w:r>
     </w:p>
     <w:sdt>
@@ -1487,7 +1501,13 @@
             </w:rPr>
             <w:t>Diseño de Prototipo</w:t>
             <w:tab/>
-            <w:t>5</w:t>
+          </w:r>
+          <w:r>
+            <w:rPr>
+              <w:rFonts w:cs="Calibri Light" w:ascii="Calibri Light" w:hAnsi="Calibri Light"/>
+              <w:lang w:val="es-PE" w:eastAsia="es-PE"/>
+            </w:rPr>
+            <w:t>4</w:t>
           </w:r>
           <w:r>
             <w:rPr>
@@ -1610,17 +1630,7 @@
           <w:sz w:val="24"/>
           <w:szCs w:val="24"/>
         </w:rPr>
-        <w:t>1</w:t>
-      </w:r>
-      <w:r>
-        <w:rPr>
-          <w:rFonts w:cs="Calibri Light" w:ascii="Calibri Light" w:hAnsi="Calibri Light"/>
-          <w:b/>
-          <w:bCs/>
-          <w:sz w:val="24"/>
-          <w:szCs w:val="24"/>
-        </w:rPr>
-        <w:t xml:space="preserve">. </w:t>
+        <w:t xml:space="preserve">1. </w:t>
       </w:r>
       <w:r>
         <w:rPr>
@@ -1658,25 +1668,33 @@
       <w:r>
         <w:rPr>
           <w:rFonts w:cs="Calibri Light" w:ascii="Calibri Light" w:hAnsi="Calibri Light"/>
-        </w:rPr>
-      </w:r>
-    </w:p>
-    <w:p>
-      <w:pPr>
-        <w:pStyle w:val="Normal"/>
-        <w:jc w:val="both"/>
-        <w:rPr>
-          <w:rFonts w:ascii="Calibri Light" w:hAnsi="Calibri Light" w:cs="Calibri Light"/>
-          <w:b/>
-          <w:b/>
-          <w:bCs/>
-          <w:sz w:val="24"/>
-          <w:szCs w:val="24"/>
-        </w:rPr>
-      </w:pPr>
-      <w:r>
-        <w:rPr>
-          <w:rFonts w:cs="Calibri Light" w:ascii="Calibri Light" w:hAnsi="Calibri Light"/>
+          <w:b/>
+          <w:bCs/>
+          <w:sz w:val="24"/>
+          <w:szCs w:val="24"/>
+        </w:rPr>
+      </w:r>
+    </w:p>
+    <w:p>
+      <w:pPr>
+        <w:pStyle w:val="Normal"/>
+        <w:jc w:val="both"/>
+        <w:rPr>
+          <w:rFonts w:ascii="Calibri Light" w:hAnsi="Calibri Light" w:cs="Calibri Light"/>
+          <w:b/>
+          <w:b/>
+          <w:bCs/>
+          <w:sz w:val="24"/>
+          <w:szCs w:val="24"/>
+        </w:rPr>
+      </w:pPr>
+      <w:r>
+        <w:rPr>
+          <w:rFonts w:cs="Calibri Light" w:ascii="Calibri Light" w:hAnsi="Calibri Light"/>
+          <w:b/>
+          <w:bCs/>
+          <w:sz w:val="24"/>
+          <w:szCs w:val="24"/>
         </w:rPr>
       </w:r>
     </w:p>
@@ -2576,12 +2594,12 @@
         </w:tblCellMar>
       </w:tblPr>
       <w:tblGrid>
-        <w:gridCol w:w="2338"/>
-        <w:gridCol w:w="426"/>
+        <w:gridCol w:w="2337"/>
+        <w:gridCol w:w="427"/>
         <w:gridCol w:w="3071"/>
-        <w:gridCol w:w="614"/>
-        <w:gridCol w:w="3522"/>
-        <w:gridCol w:w="19"/>
+        <w:gridCol w:w="613"/>
+        <w:gridCol w:w="3524"/>
+        <w:gridCol w:w="17"/>
       </w:tblGrid>
       <w:tr>
         <w:trPr>
@@ -2590,7 +2608,7 @@
         </w:trPr>
         <w:tc>
           <w:tcPr>
-            <w:tcW w:w="2338" w:type="dxa"/>
+            <w:tcW w:w="2337" w:type="dxa"/>
             <w:tcBorders>
               <w:top w:val="single" w:sz="4" w:space="0" w:color="000000"/>
               <w:left w:val="single" w:sz="4" w:space="0" w:color="000000"/>
@@ -2665,7 +2683,7 @@
         </w:trPr>
         <w:tc>
           <w:tcPr>
-            <w:tcW w:w="2338" w:type="dxa"/>
+            <w:tcW w:w="2337" w:type="dxa"/>
             <w:tcBorders>
               <w:top w:val="single" w:sz="4" w:space="0" w:color="000000"/>
               <w:left w:val="single" w:sz="4" w:space="0" w:color="000000"/>
@@ -2744,7 +2762,7 @@
         </w:trPr>
         <w:tc>
           <w:tcPr>
-            <w:tcW w:w="2338" w:type="dxa"/>
+            <w:tcW w:w="2337" w:type="dxa"/>
             <w:tcBorders>
               <w:top w:val="single" w:sz="4" w:space="0" w:color="000000"/>
               <w:left w:val="single" w:sz="4" w:space="0" w:color="000000"/>
@@ -2817,7 +2835,7 @@
         </w:trPr>
         <w:tc>
           <w:tcPr>
-            <w:tcW w:w="2338" w:type="dxa"/>
+            <w:tcW w:w="2337" w:type="dxa"/>
             <w:tcBorders>
               <w:top w:val="single" w:sz="4" w:space="0" w:color="000000"/>
               <w:left w:val="single" w:sz="4" w:space="0" w:color="000000"/>
@@ -2935,7 +2953,7 @@
         </w:trPr>
         <w:tc>
           <w:tcPr>
-            <w:tcW w:w="2338" w:type="dxa"/>
+            <w:tcW w:w="2337" w:type="dxa"/>
             <w:tcBorders>
               <w:top w:val="single" w:sz="4" w:space="0" w:color="000000"/>
               <w:left w:val="single" w:sz="4" w:space="0" w:color="000000"/>
@@ -3033,7 +3051,7 @@
         </w:trPr>
         <w:tc>
           <w:tcPr>
-            <w:tcW w:w="2338" w:type="dxa"/>
+            <w:tcW w:w="2337" w:type="dxa"/>
             <w:tcBorders>
               <w:top w:val="single" w:sz="4" w:space="0" w:color="000000"/>
               <w:left w:val="single" w:sz="4" w:space="0" w:color="000000"/>
@@ -3131,7 +3149,7 @@
         </w:trPr>
         <w:tc>
           <w:tcPr>
-            <w:tcW w:w="2338" w:type="dxa"/>
+            <w:tcW w:w="2337" w:type="dxa"/>
             <w:vMerge w:val="restart"/>
             <w:tcBorders>
               <w:top w:val="single" w:sz="4" w:space="0" w:color="000000"/>
@@ -3166,7 +3184,7 @@
         </w:tc>
         <w:tc>
           <w:tcPr>
-            <w:tcW w:w="3497" w:type="dxa"/>
+            <w:tcW w:w="3498" w:type="dxa"/>
             <w:gridSpan w:val="2"/>
             <w:tcBorders>
               <w:top w:val="single" w:sz="4" w:space="0" w:color="000000"/>
@@ -3202,7 +3220,7 @@
         </w:tc>
         <w:tc>
           <w:tcPr>
-            <w:tcW w:w="4155" w:type="dxa"/>
+            <w:tcW w:w="4154" w:type="dxa"/>
             <w:gridSpan w:val="3"/>
             <w:tcBorders>
               <w:top w:val="single" w:sz="4" w:space="0" w:color="000000"/>
@@ -3242,7 +3260,7 @@
         </w:trPr>
         <w:tc>
           <w:tcPr>
-            <w:tcW w:w="2338" w:type="dxa"/>
+            <w:tcW w:w="2337" w:type="dxa"/>
             <w:vMerge w:val="continue"/>
             <w:tcBorders>
               <w:top w:val="single" w:sz="4" w:space="0" w:color="000000"/>
@@ -3276,7 +3294,7 @@
         </w:tc>
         <w:tc>
           <w:tcPr>
-            <w:tcW w:w="426" w:type="dxa"/>
+            <w:tcW w:w="427" w:type="dxa"/>
             <w:tcBorders>
               <w:top w:val="single" w:sz="4" w:space="0" w:color="000000"/>
               <w:left w:val="single" w:sz="4" w:space="0" w:color="000000"/>
@@ -3339,7 +3357,7 @@
         </w:tc>
         <w:tc>
           <w:tcPr>
-            <w:tcW w:w="614" w:type="dxa"/>
+            <w:tcW w:w="613" w:type="dxa"/>
             <w:tcBorders>
               <w:top w:val="single" w:sz="4" w:space="0" w:color="000000"/>
               <w:left w:val="single" w:sz="4" w:space="0" w:color="000000"/>
@@ -3372,7 +3390,7 @@
         </w:tc>
         <w:tc>
           <w:tcPr>
-            <w:tcW w:w="3522" w:type="dxa"/>
+            <w:tcW w:w="3524" w:type="dxa"/>
             <w:tcBorders>
               <w:top w:val="single" w:sz="4" w:space="0" w:color="000000"/>
               <w:left w:val="single" w:sz="4" w:space="0" w:color="000000"/>
@@ -3405,7 +3423,7 @@
         </w:tc>
         <w:tc>
           <w:tcPr>
-            <w:tcW w:w="19" w:type="dxa"/>
+            <w:tcW w:w="17" w:type="dxa"/>
             <w:tcBorders/>
             <w:tcMar>
               <w:left w:w="0" w:type="dxa"/>
@@ -3440,7 +3458,7 @@
         </w:trPr>
         <w:tc>
           <w:tcPr>
-            <w:tcW w:w="2338" w:type="dxa"/>
+            <w:tcW w:w="2337" w:type="dxa"/>
             <w:vMerge w:val="continue"/>
             <w:tcBorders>
               <w:top w:val="single" w:sz="4" w:space="0" w:color="000000"/>
@@ -3473,7 +3491,7 @@
         </w:tc>
         <w:tc>
           <w:tcPr>
-            <w:tcW w:w="426" w:type="dxa"/>
+            <w:tcW w:w="427" w:type="dxa"/>
             <w:tcBorders>
               <w:top w:val="single" w:sz="4" w:space="0" w:color="000000"/>
               <w:left w:val="single" w:sz="4" w:space="0" w:color="000000"/>
@@ -3539,7 +3557,7 @@
         </w:tc>
         <w:tc>
           <w:tcPr>
-            <w:tcW w:w="614" w:type="dxa"/>
+            <w:tcW w:w="613" w:type="dxa"/>
             <w:tcBorders>
               <w:top w:val="single" w:sz="4" w:space="0" w:color="000000"/>
               <w:left w:val="single" w:sz="4" w:space="0" w:color="000000"/>
@@ -3572,7 +3590,7 @@
         </w:tc>
         <w:tc>
           <w:tcPr>
-            <w:tcW w:w="3522" w:type="dxa"/>
+            <w:tcW w:w="3524" w:type="dxa"/>
             <w:tcBorders>
               <w:top w:val="single" w:sz="4" w:space="0" w:color="000000"/>
               <w:left w:val="single" w:sz="4" w:space="0" w:color="000000"/>
@@ -3598,38 +3616,26 @@
                 <w:sz w:val="24"/>
                 <w:szCs w:val="24"/>
               </w:rPr>
-              <w:t xml:space="preserve">El sistema </w:t>
-            </w:r>
+              <w:t>El sistema en la sesión del financiador muestra una barra de navegación con las opciones de:</w:t>
+            </w:r>
+          </w:p>
+          <w:p>
+            <w:pPr>
+              <w:pStyle w:val="Normal"/>
+              <w:widowControl w:val="false"/>
+              <w:jc w:val="both"/>
+              <w:rPr>
+                <w:rFonts w:ascii="Calibri Light" w:hAnsi="Calibri Light" w:cs="Calibri Light"/>
+                <w:sz w:val="24"/>
+                <w:szCs w:val="24"/>
+              </w:rPr>
+            </w:pPr>
             <w:r>
               <w:rPr>
                 <w:rFonts w:cs="Calibri Light" w:ascii="Calibri Light" w:hAnsi="Calibri Light"/>
                 <w:sz w:val="24"/>
                 <w:szCs w:val="24"/>
               </w:rPr>
-              <w:t xml:space="preserve">en la sesión del financiador </w:t>
-            </w:r>
-            <w:r>
-              <w:rPr>
-                <w:rFonts w:cs="Calibri Light" w:ascii="Calibri Light" w:hAnsi="Calibri Light"/>
-                <w:sz w:val="24"/>
-                <w:szCs w:val="24"/>
-              </w:rPr>
-              <w:t>muestra una barra de navegación con las opciones de:</w:t>
-            </w:r>
-          </w:p>
-          <w:p>
-            <w:pPr>
-              <w:pStyle w:val="Normal"/>
-              <w:widowControl w:val="false"/>
-              <w:jc w:val="both"/>
-              <w:rPr>
-                <w:rFonts w:ascii="Calibri Light" w:hAnsi="Calibri Light" w:cs="Calibri Light"/>
-                <w:sz w:val="24"/>
-                <w:szCs w:val="24"/>
-              </w:rPr>
-            </w:pPr>
-            <w:r>
-              <w:rPr/>
             </w:r>
           </w:p>
           <w:p>
@@ -3677,23 +3683,7 @@
                 <w:sz w:val="24"/>
                 <w:szCs w:val="24"/>
               </w:rPr>
-              <w:t>DESCUBRIR</w:t>
-            </w:r>
-            <w:r>
-              <w:rPr>
-                <w:rFonts w:cs="Calibri Light" w:ascii="Calibri Light" w:hAnsi="Calibri Light"/>
-                <w:sz w:val="24"/>
-                <w:szCs w:val="24"/>
-              </w:rPr>
-              <w:t xml:space="preserve"> </w:t>
-            </w:r>
-            <w:r>
-              <w:rPr>
-                <w:rFonts w:cs="Calibri Light" w:ascii="Calibri Light" w:hAnsi="Calibri Light"/>
-                <w:sz w:val="24"/>
-                <w:szCs w:val="24"/>
-              </w:rPr>
-              <w:t>(defecto)</w:t>
+              <w:t>DESCUBRIR (defecto)</w:t>
             </w:r>
           </w:p>
           <w:p>
@@ -3741,15 +3731,7 @@
                 <w:sz w:val="24"/>
                 <w:szCs w:val="24"/>
               </w:rPr>
-              <w:t>M</w:t>
-            </w:r>
-            <w:r>
-              <w:rPr>
-                <w:rFonts w:cs="Calibri Light" w:ascii="Calibri Light" w:hAnsi="Calibri Light"/>
-                <w:sz w:val="24"/>
-                <w:szCs w:val="24"/>
-              </w:rPr>
-              <w:t>ENSAJES</w:t>
+              <w:t>MENSAJES</w:t>
             </w:r>
           </w:p>
           <w:p>
@@ -3774,7 +3756,7 @@
         </w:tc>
         <w:tc>
           <w:tcPr>
-            <w:tcW w:w="19" w:type="dxa"/>
+            <w:tcW w:w="17" w:type="dxa"/>
             <w:tcBorders/>
             <w:tcMar>
               <w:left w:w="0" w:type="dxa"/>
@@ -3809,7 +3791,7 @@
         </w:trPr>
         <w:tc>
           <w:tcPr>
-            <w:tcW w:w="2338" w:type="dxa"/>
+            <w:tcW w:w="2337" w:type="dxa"/>
             <w:vMerge w:val="continue"/>
             <w:tcBorders>
               <w:top w:val="single" w:sz="4" w:space="0" w:color="000000"/>
@@ -3883,7 +3865,7 @@
         </w:trPr>
         <w:tc>
           <w:tcPr>
-            <w:tcW w:w="2338" w:type="dxa"/>
+            <w:tcW w:w="2337" w:type="dxa"/>
             <w:vMerge w:val="continue"/>
             <w:tcBorders>
               <w:top w:val="single" w:sz="4" w:space="0" w:color="000000"/>
@@ -3969,7 +3951,7 @@
         </w:trPr>
         <w:tc>
           <w:tcPr>
-            <w:tcW w:w="2338" w:type="dxa"/>
+            <w:tcW w:w="2337" w:type="dxa"/>
             <w:vMerge w:val="continue"/>
             <w:tcBorders>
               <w:top w:val="single" w:sz="4" w:space="0" w:color="000000"/>
@@ -4007,7 +3989,7 @@
         </w:tc>
         <w:tc>
           <w:tcPr>
-            <w:tcW w:w="426" w:type="dxa"/>
+            <w:tcW w:w="427" w:type="dxa"/>
             <w:tcBorders>
               <w:top w:val="single" w:sz="4" w:space="0" w:color="000000"/>
               <w:left w:val="single" w:sz="4" w:space="0" w:color="000000"/>
@@ -4069,7 +4051,7 @@
         </w:tc>
         <w:tc>
           <w:tcPr>
-            <w:tcW w:w="614" w:type="dxa"/>
+            <w:tcW w:w="613" w:type="dxa"/>
             <w:tcBorders>
               <w:top w:val="single" w:sz="4" w:space="0" w:color="000000"/>
               <w:left w:val="single" w:sz="4" w:space="0" w:color="000000"/>
@@ -4102,7 +4084,7 @@
         </w:tc>
         <w:tc>
           <w:tcPr>
-            <w:tcW w:w="3522" w:type="dxa"/>
+            <w:tcW w:w="3524" w:type="dxa"/>
             <w:tcBorders>
               <w:top w:val="single" w:sz="4" w:space="0" w:color="000000"/>
               <w:left w:val="single" w:sz="4" w:space="0" w:color="000000"/>
@@ -4135,7 +4117,7 @@
         </w:tc>
         <w:tc>
           <w:tcPr>
-            <w:tcW w:w="19" w:type="dxa"/>
+            <w:tcW w:w="17" w:type="dxa"/>
             <w:tcBorders/>
             <w:tcMar>
               <w:left w:w="0" w:type="dxa"/>
@@ -4170,7 +4152,7 @@
         </w:trPr>
         <w:tc>
           <w:tcPr>
-            <w:tcW w:w="2338" w:type="dxa"/>
+            <w:tcW w:w="2337" w:type="dxa"/>
             <w:vMerge w:val="continue"/>
             <w:tcBorders>
               <w:top w:val="single" w:sz="4" w:space="0" w:color="000000"/>
@@ -4203,7 +4185,7 @@
         </w:tc>
         <w:tc>
           <w:tcPr>
-            <w:tcW w:w="426" w:type="dxa"/>
+            <w:tcW w:w="427" w:type="dxa"/>
             <w:tcBorders>
               <w:top w:val="single" w:sz="4" w:space="0" w:color="000000"/>
               <w:left w:val="single" w:sz="4" w:space="0" w:color="000000"/>
@@ -4269,7 +4251,7 @@
         </w:tc>
         <w:tc>
           <w:tcPr>
-            <w:tcW w:w="614" w:type="dxa"/>
+            <w:tcW w:w="613" w:type="dxa"/>
             <w:tcBorders>
               <w:top w:val="single" w:sz="4" w:space="0" w:color="000000"/>
               <w:left w:val="single" w:sz="4" w:space="0" w:color="000000"/>
@@ -4302,7 +4284,7 @@
         </w:tc>
         <w:tc>
           <w:tcPr>
-            <w:tcW w:w="3522" w:type="dxa"/>
+            <w:tcW w:w="3524" w:type="dxa"/>
             <w:tcBorders>
               <w:top w:val="single" w:sz="4" w:space="0" w:color="000000"/>
               <w:left w:val="single" w:sz="4" w:space="0" w:color="000000"/>
@@ -4324,15 +4306,7 @@
                 <w:sz w:val="24"/>
                 <w:szCs w:val="24"/>
               </w:rPr>
-              <w:t xml:space="preserve">El sistema muestra </w:t>
-            </w:r>
-            <w:r>
-              <w:rPr>
-                <w:rFonts w:eastAsia="Arial" w:cs="Calibri Light" w:ascii="Calibri Light" w:hAnsi="Calibri Light"/>
-                <w:sz w:val="24"/>
-                <w:szCs w:val="24"/>
-              </w:rPr>
-              <w:t>una lista de todos los proyectos en proceso de financiamiento, en desarrollo y completados.</w:t>
+              <w:t>El sistema muestra una lista de todos los proyectos en proceso de financiamiento, en desarrollo y completados.</w:t>
             </w:r>
           </w:p>
           <w:p>
@@ -4431,17 +4405,7 @@
                 <w:sz w:val="24"/>
                 <w:szCs w:val="24"/>
               </w:rPr>
-              <w:t>F</w:t>
-            </w:r>
-            <w:r>
-              <w:rPr>
-                <w:rFonts w:eastAsia="Arial" w:cs="Calibri Light" w:ascii="Calibri Light" w:hAnsi="Calibri Light"/>
-                <w:i w:val="false"/>
-                <w:iCs w:val="false"/>
-                <w:sz w:val="24"/>
-                <w:szCs w:val="24"/>
-              </w:rPr>
-              <w:t>INANCIAR</w:t>
+              <w:t>FINANCIAR</w:t>
             </w:r>
           </w:p>
           <w:p>
@@ -4466,7 +4430,7 @@
         </w:tc>
         <w:tc>
           <w:tcPr>
-            <w:tcW w:w="19" w:type="dxa"/>
+            <w:tcW w:w="17" w:type="dxa"/>
             <w:tcBorders/>
             <w:tcMar>
               <w:left w:w="0" w:type="dxa"/>
@@ -4502,7 +4466,7 @@
         </w:trPr>
         <w:tc>
           <w:tcPr>
-            <w:tcW w:w="2338" w:type="dxa"/>
+            <w:tcW w:w="2337" w:type="dxa"/>
             <w:vMerge w:val="continue"/>
             <w:tcBorders>
               <w:top w:val="single" w:sz="4" w:space="0" w:color="000000"/>
@@ -4535,7 +4499,7 @@
         </w:tc>
         <w:tc>
           <w:tcPr>
-            <w:tcW w:w="7633" w:type="dxa"/>
+            <w:tcW w:w="7635" w:type="dxa"/>
             <w:gridSpan w:val="4"/>
             <w:tcBorders>
               <w:top w:val="single" w:sz="4" w:space="0" w:color="000000"/>
@@ -4576,7 +4540,7 @@
         </w:tc>
         <w:tc>
           <w:tcPr>
-            <w:tcW w:w="19" w:type="dxa"/>
+            <w:tcW w:w="17" w:type="dxa"/>
             <w:tcBorders/>
             <w:tcMar>
               <w:left w:w="0" w:type="dxa"/>
@@ -4613,7 +4577,7 @@
         </w:trPr>
         <w:tc>
           <w:tcPr>
-            <w:tcW w:w="2338" w:type="dxa"/>
+            <w:tcW w:w="2337" w:type="dxa"/>
             <w:vMerge w:val="continue"/>
             <w:tcBorders>
               <w:top w:val="single" w:sz="4" w:space="0" w:color="000000"/>
@@ -4648,7 +4612,7 @@
         </w:tc>
         <w:tc>
           <w:tcPr>
-            <w:tcW w:w="426" w:type="dxa"/>
+            <w:tcW w:w="427" w:type="dxa"/>
             <w:tcBorders>
               <w:top w:val="single" w:sz="4" w:space="0" w:color="000000"/>
               <w:left w:val="single" w:sz="4" w:space="0" w:color="000000"/>
@@ -4714,7 +4678,7 @@
         </w:tc>
         <w:tc>
           <w:tcPr>
-            <w:tcW w:w="614" w:type="dxa"/>
+            <w:tcW w:w="613" w:type="dxa"/>
             <w:tcBorders>
               <w:top w:val="single" w:sz="4" w:space="0" w:color="000000"/>
               <w:left w:val="single" w:sz="4" w:space="0" w:color="000000"/>
@@ -4747,7 +4711,7 @@
         </w:tc>
         <w:tc>
           <w:tcPr>
-            <w:tcW w:w="3522" w:type="dxa"/>
+            <w:tcW w:w="3524" w:type="dxa"/>
             <w:tcBorders>
               <w:top w:val="single" w:sz="4" w:space="0" w:color="000000"/>
               <w:left w:val="single" w:sz="4" w:space="0" w:color="000000"/>
@@ -4779,7 +4743,7 @@
         </w:tc>
         <w:tc>
           <w:tcPr>
-            <w:tcW w:w="19" w:type="dxa"/>
+            <w:tcW w:w="17" w:type="dxa"/>
             <w:tcBorders/>
             <w:tcMar>
               <w:left w:w="0" w:type="dxa"/>
@@ -4814,7 +4778,7 @@
         </w:trPr>
         <w:tc>
           <w:tcPr>
-            <w:tcW w:w="2338" w:type="dxa"/>
+            <w:tcW w:w="2337" w:type="dxa"/>
             <w:vMerge w:val="continue"/>
             <w:tcBorders>
               <w:top w:val="single" w:sz="4" w:space="0" w:color="000000"/>
@@ -4847,7 +4811,7 @@
         </w:tc>
         <w:tc>
           <w:tcPr>
-            <w:tcW w:w="426" w:type="dxa"/>
+            <w:tcW w:w="427" w:type="dxa"/>
             <w:tcBorders>
               <w:top w:val="single" w:sz="4" w:space="0" w:color="000000"/>
               <w:left w:val="single" w:sz="4" w:space="0" w:color="000000"/>
@@ -4913,7 +4877,7 @@
         </w:tc>
         <w:tc>
           <w:tcPr>
-            <w:tcW w:w="614" w:type="dxa"/>
+            <w:tcW w:w="613" w:type="dxa"/>
             <w:tcBorders>
               <w:top w:val="single" w:sz="4" w:space="0" w:color="000000"/>
               <w:left w:val="single" w:sz="4" w:space="0" w:color="000000"/>
@@ -4946,7 +4910,7 @@
         </w:tc>
         <w:tc>
           <w:tcPr>
-            <w:tcW w:w="3522" w:type="dxa"/>
+            <w:tcW w:w="3524" w:type="dxa"/>
             <w:tcBorders>
               <w:top w:val="single" w:sz="4" w:space="0" w:color="000000"/>
               <w:left w:val="single" w:sz="4" w:space="0" w:color="000000"/>
@@ -4972,29 +4936,13 @@
                 <w:sz w:val="24"/>
                 <w:szCs w:val="24"/>
               </w:rPr>
-              <w:t xml:space="preserve">Se </w:t>
-            </w:r>
-            <w:r>
-              <w:rPr>
-                <w:rFonts w:cs="Calibri Light" w:ascii="Calibri Light" w:hAnsi="Calibri Light"/>
-                <w:sz w:val="24"/>
-                <w:szCs w:val="24"/>
-              </w:rPr>
-              <w:t>muestra un</w:t>
-            </w:r>
-            <w:r>
-              <w:rPr>
-                <w:rFonts w:cs="Calibri Light" w:ascii="Calibri Light" w:hAnsi="Calibri Light"/>
-                <w:sz w:val="24"/>
-                <w:szCs w:val="24"/>
-              </w:rPr>
-              <w:t>a casilla donde se selecciona la forma de pago.</w:t>
+              <w:t>Se muestra una casilla donde se selecciona la forma de pago.</w:t>
             </w:r>
           </w:p>
         </w:tc>
         <w:tc>
           <w:tcPr>
-            <w:tcW w:w="19" w:type="dxa"/>
+            <w:tcW w:w="17" w:type="dxa"/>
             <w:tcBorders/>
             <w:tcMar>
               <w:left w:w="0" w:type="dxa"/>
@@ -5029,7 +4977,7 @@
         </w:trPr>
         <w:tc>
           <w:tcPr>
-            <w:tcW w:w="2338" w:type="dxa"/>
+            <w:tcW w:w="2337" w:type="dxa"/>
             <w:vMerge w:val="continue"/>
             <w:tcBorders>
               <w:top w:val="single" w:sz="4" w:space="0" w:color="000000"/>
@@ -5062,7 +5010,7 @@
         </w:tc>
         <w:tc>
           <w:tcPr>
-            <w:tcW w:w="426" w:type="dxa"/>
+            <w:tcW w:w="427" w:type="dxa"/>
             <w:tcBorders>
               <w:top w:val="single" w:sz="4" w:space="0" w:color="000000"/>
               <w:left w:val="single" w:sz="4" w:space="0" w:color="000000"/>
@@ -5128,7 +5076,7 @@
         </w:tc>
         <w:tc>
           <w:tcPr>
-            <w:tcW w:w="614" w:type="dxa"/>
+            <w:tcW w:w="613" w:type="dxa"/>
             <w:tcBorders>
               <w:top w:val="single" w:sz="4" w:space="0" w:color="000000"/>
               <w:left w:val="single" w:sz="4" w:space="0" w:color="000000"/>
@@ -5161,7 +5109,7 @@
         </w:tc>
         <w:tc>
           <w:tcPr>
-            <w:tcW w:w="3522" w:type="dxa"/>
+            <w:tcW w:w="3524" w:type="dxa"/>
             <w:tcBorders>
               <w:top w:val="single" w:sz="4" w:space="0" w:color="000000"/>
               <w:left w:val="single" w:sz="4" w:space="0" w:color="000000"/>
@@ -5231,7 +5179,7 @@
         </w:tc>
         <w:tc>
           <w:tcPr>
-            <w:tcW w:w="19" w:type="dxa"/>
+            <w:tcW w:w="17" w:type="dxa"/>
             <w:tcBorders/>
             <w:tcMar>
               <w:left w:w="0" w:type="dxa"/>
@@ -5266,7 +5214,7 @@
         </w:trPr>
         <w:tc>
           <w:tcPr>
-            <w:tcW w:w="2338" w:type="dxa"/>
+            <w:tcW w:w="2337" w:type="dxa"/>
             <w:vMerge w:val="continue"/>
             <w:tcBorders>
               <w:top w:val="single" w:sz="4" w:space="0" w:color="000000"/>
@@ -5299,7 +5247,7 @@
         </w:tc>
         <w:tc>
           <w:tcPr>
-            <w:tcW w:w="426" w:type="dxa"/>
+            <w:tcW w:w="427" w:type="dxa"/>
             <w:tcBorders>
               <w:top w:val="single" w:sz="4" w:space="0" w:color="000000"/>
               <w:left w:val="single" w:sz="4" w:space="0" w:color="000000"/>
@@ -5385,7 +5333,7 @@
         </w:tc>
         <w:tc>
           <w:tcPr>
-            <w:tcW w:w="614" w:type="dxa"/>
+            <w:tcW w:w="613" w:type="dxa"/>
             <w:tcBorders>
               <w:top w:val="single" w:sz="4" w:space="0" w:color="000000"/>
               <w:left w:val="single" w:sz="4" w:space="0" w:color="000000"/>
@@ -5418,7 +5366,7 @@
         </w:tc>
         <w:tc>
           <w:tcPr>
-            <w:tcW w:w="3522" w:type="dxa"/>
+            <w:tcW w:w="3524" w:type="dxa"/>
             <w:tcBorders>
               <w:top w:val="single" w:sz="4" w:space="0" w:color="000000"/>
               <w:left w:val="single" w:sz="4" w:space="0" w:color="000000"/>
@@ -5444,21 +5392,13 @@
                 <w:sz w:val="24"/>
                 <w:szCs w:val="24"/>
               </w:rPr>
-              <w:t xml:space="preserve">El sistema </w:t>
-            </w:r>
-            <w:r>
-              <w:rPr>
-                <w:rFonts w:cs="Calibri Light" w:ascii="Calibri Light" w:hAnsi="Calibri Light"/>
-                <w:sz w:val="24"/>
-                <w:szCs w:val="24"/>
-              </w:rPr>
-              <w:t>muestra un formulario de pago, dependiendo de la forma de pago. (cliente, tarjeta, cuenta, total a pagar, resumen).</w:t>
+              <w:t>El sistema muestra un formulario de pago, dependiendo de la forma de pago. (cliente, tarjeta, cuenta, total a pagar, resumen).</w:t>
             </w:r>
           </w:p>
         </w:tc>
         <w:tc>
           <w:tcPr>
-            <w:tcW w:w="19" w:type="dxa"/>
+            <w:tcW w:w="17" w:type="dxa"/>
             <w:tcBorders/>
             <w:tcMar>
               <w:left w:w="0" w:type="dxa"/>
@@ -5493,7 +5433,7 @@
         </w:trPr>
         <w:tc>
           <w:tcPr>
-            <w:tcW w:w="2338" w:type="dxa"/>
+            <w:tcW w:w="2337" w:type="dxa"/>
             <w:vMerge w:val="continue"/>
             <w:tcBorders>
               <w:top w:val="single" w:sz="4" w:space="0" w:color="000000"/>
@@ -5526,7 +5466,7 @@
         </w:tc>
         <w:tc>
           <w:tcPr>
-            <w:tcW w:w="426" w:type="dxa"/>
+            <w:tcW w:w="427" w:type="dxa"/>
             <w:tcBorders>
               <w:left w:val="single" w:sz="4" w:space="0" w:color="000000"/>
               <w:bottom w:val="single" w:sz="4" w:space="0" w:color="000000"/>
@@ -5592,7 +5532,7 @@
         </w:tc>
         <w:tc>
           <w:tcPr>
-            <w:tcW w:w="614" w:type="dxa"/>
+            <w:tcW w:w="613" w:type="dxa"/>
             <w:tcBorders>
               <w:left w:val="single" w:sz="4" w:space="0" w:color="000000"/>
               <w:bottom w:val="single" w:sz="4" w:space="0" w:color="000000"/>
@@ -5623,7 +5563,7 @@
         </w:tc>
         <w:tc>
           <w:tcPr>
-            <w:tcW w:w="3522" w:type="dxa"/>
+            <w:tcW w:w="3524" w:type="dxa"/>
             <w:tcBorders>
               <w:left w:val="single" w:sz="4" w:space="0" w:color="000000"/>
               <w:bottom w:val="single" w:sz="4" w:space="0" w:color="000000"/>
@@ -5653,7 +5593,7 @@
         </w:tc>
         <w:tc>
           <w:tcPr>
-            <w:tcW w:w="19" w:type="dxa"/>
+            <w:tcW w:w="17" w:type="dxa"/>
             <w:tcBorders/>
             <w:tcMar>
               <w:left w:w="0" w:type="dxa"/>
@@ -5688,7 +5628,7 @@
         </w:trPr>
         <w:tc>
           <w:tcPr>
-            <w:tcW w:w="2338" w:type="dxa"/>
+            <w:tcW w:w="2337" w:type="dxa"/>
             <w:vMerge w:val="continue"/>
             <w:tcBorders>
               <w:top w:val="single" w:sz="4" w:space="0" w:color="000000"/>
@@ -5721,7 +5661,7 @@
         </w:tc>
         <w:tc>
           <w:tcPr>
-            <w:tcW w:w="426" w:type="dxa"/>
+            <w:tcW w:w="427" w:type="dxa"/>
             <w:tcBorders>
               <w:left w:val="single" w:sz="4" w:space="0" w:color="000000"/>
               <w:bottom w:val="single" w:sz="4" w:space="0" w:color="000000"/>
@@ -5785,7 +5725,7 @@
         </w:tc>
         <w:tc>
           <w:tcPr>
-            <w:tcW w:w="614" w:type="dxa"/>
+            <w:tcW w:w="613" w:type="dxa"/>
             <w:tcBorders>
               <w:left w:val="single" w:sz="4" w:space="0" w:color="000000"/>
               <w:bottom w:val="single" w:sz="4" w:space="0" w:color="000000"/>
@@ -5817,7 +5757,7 @@
         </w:tc>
         <w:tc>
           <w:tcPr>
-            <w:tcW w:w="3522" w:type="dxa"/>
+            <w:tcW w:w="3524" w:type="dxa"/>
             <w:tcBorders>
               <w:left w:val="single" w:sz="4" w:space="0" w:color="000000"/>
               <w:bottom w:val="single" w:sz="4" w:space="0" w:color="000000"/>
@@ -5848,7 +5788,7 @@
         </w:tc>
         <w:tc>
           <w:tcPr>
-            <w:tcW w:w="19" w:type="dxa"/>
+            <w:tcW w:w="17" w:type="dxa"/>
             <w:tcBorders/>
             <w:tcMar>
               <w:left w:w="0" w:type="dxa"/>
@@ -5883,7 +5823,7 @@
         </w:trPr>
         <w:tc>
           <w:tcPr>
-            <w:tcW w:w="2338" w:type="dxa"/>
+            <w:tcW w:w="2337" w:type="dxa"/>
             <w:tcBorders>
               <w:top w:val="single" w:sz="4" w:space="0" w:color="000000"/>
               <w:left w:val="single" w:sz="4" w:space="0" w:color="000000"/>
@@ -5962,7 +5902,7 @@
         </w:trPr>
         <w:tc>
           <w:tcPr>
-            <w:tcW w:w="2338" w:type="dxa"/>
+            <w:tcW w:w="2337" w:type="dxa"/>
             <w:tcBorders>
               <w:top w:val="single" w:sz="4" w:space="0" w:color="000000"/>
               <w:left w:val="single" w:sz="4" w:space="0" w:color="000000"/>
@@ -6028,17 +5968,7 @@
                 <w:sz w:val="24"/>
                 <w:szCs w:val="24"/>
               </w:rPr>
-              <w:t xml:space="preserve">No </w:t>
-            </w:r>
-            <w:r>
-              <w:rPr>
-                <w:rFonts w:cs="Calibri Light" w:ascii="Calibri Light" w:hAnsi="Calibri Light"/>
-                <w:b/>
-                <w:bCs/>
-                <w:sz w:val="24"/>
-                <w:szCs w:val="24"/>
-              </w:rPr>
-              <w:t>existe</w:t>
+              <w:t>No existe</w:t>
             </w:r>
           </w:p>
         </w:tc>
@@ -6063,7 +5993,13 @@
         </w:rPr>
       </w:pPr>
       <w:r>
-        <w:rPr/>
+        <w:rPr>
+          <w:rFonts w:cs="Calibri Light" w:ascii="Calibri Light" w:hAnsi="Calibri Light"/>
+          <w:b/>
+          <w:bCs/>
+          <w:sz w:val="24"/>
+          <w:szCs w:val="24"/>
+        </w:rPr>
       </w:r>
     </w:p>
     <w:p>
@@ -6085,7 +6021,13 @@
         </w:rPr>
       </w:pPr>
       <w:r>
-        <w:rPr/>
+        <w:rPr>
+          <w:rFonts w:cs="Calibri Light" w:ascii="Calibri Light" w:hAnsi="Calibri Light"/>
+          <w:b/>
+          <w:bCs/>
+          <w:sz w:val="24"/>
+          <w:szCs w:val="24"/>
+        </w:rPr>
       </w:r>
     </w:p>
     <w:p>
@@ -6115,8 +6057,1947 @@
           <w:szCs w:val="24"/>
           <w:lang w:val="es-PE" w:eastAsia="es-PE"/>
         </w:rPr>
-        <w:t>3</w:t>
-      </w:r>
+        <w:t>3. Diseño de prototipo</w:t>
+      </w:r>
+    </w:p>
+    <w:p>
+      <w:pPr>
+        <w:pStyle w:val="Normal"/>
+        <w:tabs>
+          <w:tab w:val="clear" w:pos="720"/>
+          <w:tab w:val="left" w:pos="432" w:leader="none"/>
+          <w:tab w:val="right" w:pos="9360" w:leader="none"/>
+        </w:tabs>
+        <w:jc w:val="both"/>
+        <w:rPr>
+          <w:rFonts w:ascii="Calibri Light" w:hAnsi="Calibri Light" w:cs="Calibri Light"/>
+          <w:b/>
+          <w:b/>
+          <w:bCs/>
+          <w:sz w:val="24"/>
+          <w:szCs w:val="24"/>
+        </w:rPr>
+      </w:pPr>
+      <w:r>
+        <w:rPr>
+          <w:rFonts w:cs="Calibri Light" w:ascii="Calibri Light" w:hAnsi="Calibri Light"/>
+          <w:b/>
+          <w:bCs/>
+          <w:sz w:val="24"/>
+          <w:szCs w:val="24"/>
+        </w:rPr>
+      </w:r>
+    </w:p>
+    <w:p>
+      <w:pPr>
+        <w:pStyle w:val="Normal"/>
+        <w:tabs>
+          <w:tab w:val="clear" w:pos="720"/>
+          <w:tab w:val="left" w:pos="432" w:leader="none"/>
+          <w:tab w:val="right" w:pos="9360" w:leader="none"/>
+        </w:tabs>
+        <w:jc w:val="both"/>
+        <w:rPr>
+          <w:rFonts w:ascii="Calibri Light" w:hAnsi="Calibri Light" w:cs="Calibri Light"/>
+          <w:b/>
+          <w:b/>
+          <w:bCs/>
+          <w:sz w:val="24"/>
+          <w:szCs w:val="24"/>
+        </w:rPr>
+      </w:pPr>
+      <w:r>
+        <w:rPr>
+          <w:rFonts w:cs="Calibri Light" w:ascii="Calibri Light" w:hAnsi="Calibri Light"/>
+          <w:b/>
+          <w:bCs/>
+          <w:sz w:val="24"/>
+          <w:szCs w:val="24"/>
+        </w:rPr>
+        <w:drawing>
+          <wp:anchor behindDoc="0" distT="0" distB="0" distL="0" distR="0" simplePos="0" locked="0" layoutInCell="0" allowOverlap="1" relativeHeight="2">
+            <wp:simplePos x="0" y="0"/>
+            <wp:positionH relativeFrom="column">
+              <wp:posOffset>325755</wp:posOffset>
+            </wp:positionH>
+            <wp:positionV relativeFrom="paragraph">
+              <wp:posOffset>92075</wp:posOffset>
+            </wp:positionV>
+            <wp:extent cx="4993640" cy="2895600"/>
+            <wp:effectExtent l="0" t="0" r="0" b="0"/>
+            <wp:wrapSquare wrapText="largest"/>
+            <wp:docPr id="1" name="Imagen1" descr=""/>
+            <wp:cNvGraphicFramePr>
+              <a:graphicFrameLocks xmlns:a="http://schemas.openxmlformats.org/drawingml/2006/main" noChangeAspect="1"/>
+            </wp:cNvGraphicFramePr>
+            <a:graphic xmlns:a="http://schemas.openxmlformats.org/drawingml/2006/main">
+              <a:graphicData uri="http://schemas.openxmlformats.org/drawingml/2006/picture">
+                <pic:pic xmlns:pic="http://schemas.openxmlformats.org/drawingml/2006/picture">
+                  <pic:nvPicPr>
+                    <pic:cNvPr id="1" name="Imagen1" descr=""/>
+                    <pic:cNvPicPr>
+                      <a:picLocks noChangeAspect="1" noChangeArrowheads="1"/>
+                    </pic:cNvPicPr>
+                  </pic:nvPicPr>
+                  <pic:blipFill>
+                    <a:blip r:embed="rId5"/>
+                    <a:srcRect l="0" t="2531" r="75065" b="13067"/>
+                    <a:stretch>
+                      <a:fillRect/>
+                    </a:stretch>
+                  </pic:blipFill>
+                  <pic:spPr bwMode="auto">
+                    <a:xfrm>
+                      <a:off x="0" y="0"/>
+                      <a:ext cx="4993640" cy="2895600"/>
+                    </a:xfrm>
+                    <a:prstGeom prst="rect">
+                      <a:avLst/>
+                    </a:prstGeom>
+                  </pic:spPr>
+                </pic:pic>
+              </a:graphicData>
+            </a:graphic>
+          </wp:anchor>
+        </w:drawing>
+      </w:r>
+    </w:p>
+    <w:p>
+      <w:pPr>
+        <w:pStyle w:val="Normal"/>
+        <w:tabs>
+          <w:tab w:val="clear" w:pos="720"/>
+          <w:tab w:val="left" w:pos="432" w:leader="none"/>
+          <w:tab w:val="right" w:pos="9360" w:leader="none"/>
+        </w:tabs>
+        <w:jc w:val="both"/>
+        <w:rPr>
+          <w:rFonts w:ascii="Calibri Light" w:hAnsi="Calibri Light" w:cs="Calibri Light"/>
+          <w:b/>
+          <w:b/>
+          <w:bCs/>
+          <w:sz w:val="24"/>
+          <w:szCs w:val="24"/>
+        </w:rPr>
+      </w:pPr>
+      <w:r>
+        <w:rPr>
+          <w:rFonts w:cs="Calibri Light" w:ascii="Calibri Light" w:hAnsi="Calibri Light"/>
+          <w:b/>
+          <w:bCs/>
+          <w:sz w:val="24"/>
+          <w:szCs w:val="24"/>
+        </w:rPr>
+      </w:r>
+    </w:p>
+    <w:p>
+      <w:pPr>
+        <w:pStyle w:val="Normal"/>
+        <w:tabs>
+          <w:tab w:val="clear" w:pos="720"/>
+          <w:tab w:val="left" w:pos="432" w:leader="none"/>
+          <w:tab w:val="right" w:pos="9360" w:leader="none"/>
+        </w:tabs>
+        <w:jc w:val="both"/>
+        <w:rPr>
+          <w:rFonts w:ascii="Calibri Light" w:hAnsi="Calibri Light" w:cs="Calibri Light"/>
+          <w:b/>
+          <w:b/>
+          <w:bCs/>
+          <w:sz w:val="24"/>
+          <w:szCs w:val="24"/>
+        </w:rPr>
+      </w:pPr>
+      <w:r>
+        <w:rPr>
+          <w:rFonts w:cs="Calibri Light" w:ascii="Calibri Light" w:hAnsi="Calibri Light"/>
+          <w:b/>
+          <w:bCs/>
+          <w:sz w:val="24"/>
+          <w:szCs w:val="24"/>
+        </w:rPr>
+      </w:r>
+    </w:p>
+    <w:p>
+      <w:pPr>
+        <w:pStyle w:val="Normal"/>
+        <w:tabs>
+          <w:tab w:val="clear" w:pos="720"/>
+          <w:tab w:val="left" w:pos="432" w:leader="none"/>
+          <w:tab w:val="right" w:pos="9360" w:leader="none"/>
+        </w:tabs>
+        <w:jc w:val="both"/>
+        <w:rPr>
+          <w:rFonts w:ascii="Calibri Light" w:hAnsi="Calibri Light" w:cs="Calibri Light"/>
+          <w:b/>
+          <w:b/>
+          <w:bCs/>
+          <w:sz w:val="24"/>
+          <w:szCs w:val="24"/>
+        </w:rPr>
+      </w:pPr>
+      <w:r>
+        <w:rPr>
+          <w:rFonts w:cs="Calibri Light" w:ascii="Calibri Light" w:hAnsi="Calibri Light"/>
+          <w:b/>
+          <w:bCs/>
+          <w:sz w:val="24"/>
+          <w:szCs w:val="24"/>
+        </w:rPr>
+      </w:r>
+    </w:p>
+    <w:p>
+      <w:pPr>
+        <w:pStyle w:val="Normal"/>
+        <w:tabs>
+          <w:tab w:val="clear" w:pos="720"/>
+          <w:tab w:val="left" w:pos="432" w:leader="none"/>
+          <w:tab w:val="right" w:pos="9360" w:leader="none"/>
+        </w:tabs>
+        <w:jc w:val="both"/>
+        <w:rPr>
+          <w:rFonts w:ascii="Calibri Light" w:hAnsi="Calibri Light" w:cs="Calibri Light"/>
+          <w:b/>
+          <w:b/>
+          <w:bCs/>
+          <w:sz w:val="24"/>
+          <w:szCs w:val="24"/>
+        </w:rPr>
+      </w:pPr>
+      <w:r>
+        <w:rPr>
+          <w:rFonts w:cs="Calibri Light" w:ascii="Calibri Light" w:hAnsi="Calibri Light"/>
+          <w:b/>
+          <w:bCs/>
+          <w:sz w:val="24"/>
+          <w:szCs w:val="24"/>
+        </w:rPr>
+      </w:r>
+    </w:p>
+    <w:p>
+      <w:pPr>
+        <w:pStyle w:val="Normal"/>
+        <w:tabs>
+          <w:tab w:val="clear" w:pos="720"/>
+          <w:tab w:val="left" w:pos="432" w:leader="none"/>
+          <w:tab w:val="right" w:pos="9360" w:leader="none"/>
+        </w:tabs>
+        <w:jc w:val="both"/>
+        <w:rPr>
+          <w:rFonts w:ascii="Calibri Light" w:hAnsi="Calibri Light" w:cs="Calibri Light"/>
+          <w:b/>
+          <w:b/>
+          <w:bCs/>
+          <w:sz w:val="24"/>
+          <w:szCs w:val="24"/>
+        </w:rPr>
+      </w:pPr>
+      <w:r>
+        <w:rPr>
+          <w:rFonts w:cs="Calibri Light" w:ascii="Calibri Light" w:hAnsi="Calibri Light"/>
+          <w:b/>
+          <w:bCs/>
+          <w:sz w:val="24"/>
+          <w:szCs w:val="24"/>
+        </w:rPr>
+      </w:r>
+    </w:p>
+    <w:p>
+      <w:pPr>
+        <w:pStyle w:val="Normal"/>
+        <w:tabs>
+          <w:tab w:val="clear" w:pos="720"/>
+          <w:tab w:val="left" w:pos="432" w:leader="none"/>
+          <w:tab w:val="right" w:pos="9360" w:leader="none"/>
+        </w:tabs>
+        <w:jc w:val="both"/>
+        <w:rPr>
+          <w:rFonts w:ascii="Calibri Light" w:hAnsi="Calibri Light" w:cs="Calibri Light"/>
+          <w:b/>
+          <w:b/>
+          <w:bCs/>
+          <w:sz w:val="24"/>
+          <w:szCs w:val="24"/>
+        </w:rPr>
+      </w:pPr>
+      <w:r>
+        <w:rPr>
+          <w:rFonts w:cs="Calibri Light" w:ascii="Calibri Light" w:hAnsi="Calibri Light"/>
+          <w:b/>
+          <w:bCs/>
+          <w:sz w:val="24"/>
+          <w:szCs w:val="24"/>
+        </w:rPr>
+      </w:r>
+    </w:p>
+    <w:p>
+      <w:pPr>
+        <w:pStyle w:val="Normal"/>
+        <w:tabs>
+          <w:tab w:val="clear" w:pos="720"/>
+          <w:tab w:val="left" w:pos="432" w:leader="none"/>
+          <w:tab w:val="right" w:pos="9360" w:leader="none"/>
+        </w:tabs>
+        <w:jc w:val="both"/>
+        <w:rPr>
+          <w:rFonts w:ascii="Calibri Light" w:hAnsi="Calibri Light" w:cs="Calibri Light"/>
+          <w:b/>
+          <w:b/>
+          <w:bCs/>
+          <w:sz w:val="24"/>
+          <w:szCs w:val="24"/>
+        </w:rPr>
+      </w:pPr>
+      <w:r>
+        <w:rPr>
+          <w:rFonts w:cs="Calibri Light" w:ascii="Calibri Light" w:hAnsi="Calibri Light"/>
+          <w:b/>
+          <w:bCs/>
+          <w:sz w:val="24"/>
+          <w:szCs w:val="24"/>
+        </w:rPr>
+      </w:r>
+    </w:p>
+    <w:p>
+      <w:pPr>
+        <w:pStyle w:val="Normal"/>
+        <w:tabs>
+          <w:tab w:val="clear" w:pos="720"/>
+          <w:tab w:val="left" w:pos="432" w:leader="none"/>
+          <w:tab w:val="right" w:pos="9360" w:leader="none"/>
+        </w:tabs>
+        <w:jc w:val="both"/>
+        <w:rPr>
+          <w:rFonts w:ascii="Calibri Light" w:hAnsi="Calibri Light" w:cs="Calibri Light"/>
+          <w:b/>
+          <w:b/>
+          <w:bCs/>
+          <w:sz w:val="24"/>
+          <w:szCs w:val="24"/>
+        </w:rPr>
+      </w:pPr>
+      <w:r>
+        <w:rPr>
+          <w:rFonts w:cs="Calibri Light" w:ascii="Calibri Light" w:hAnsi="Calibri Light"/>
+          <w:b/>
+          <w:bCs/>
+          <w:sz w:val="24"/>
+          <w:szCs w:val="24"/>
+        </w:rPr>
+      </w:r>
+    </w:p>
+    <w:p>
+      <w:pPr>
+        <w:pStyle w:val="Normal"/>
+        <w:tabs>
+          <w:tab w:val="clear" w:pos="720"/>
+          <w:tab w:val="left" w:pos="432" w:leader="none"/>
+          <w:tab w:val="right" w:pos="9360" w:leader="none"/>
+        </w:tabs>
+        <w:jc w:val="both"/>
+        <w:rPr>
+          <w:rFonts w:ascii="Calibri Light" w:hAnsi="Calibri Light" w:cs="Calibri Light"/>
+          <w:b/>
+          <w:b/>
+          <w:bCs/>
+          <w:sz w:val="24"/>
+          <w:szCs w:val="24"/>
+        </w:rPr>
+      </w:pPr>
+      <w:r>
+        <w:rPr>
+          <w:rFonts w:cs="Calibri Light" w:ascii="Calibri Light" w:hAnsi="Calibri Light"/>
+          <w:b/>
+          <w:bCs/>
+          <w:sz w:val="24"/>
+          <w:szCs w:val="24"/>
+        </w:rPr>
+      </w:r>
+    </w:p>
+    <w:p>
+      <w:pPr>
+        <w:pStyle w:val="Normal"/>
+        <w:tabs>
+          <w:tab w:val="clear" w:pos="720"/>
+          <w:tab w:val="left" w:pos="432" w:leader="none"/>
+          <w:tab w:val="right" w:pos="9360" w:leader="none"/>
+        </w:tabs>
+        <w:jc w:val="both"/>
+        <w:rPr>
+          <w:rFonts w:ascii="Calibri Light" w:hAnsi="Calibri Light" w:cs="Calibri Light"/>
+          <w:b/>
+          <w:b/>
+          <w:bCs/>
+          <w:sz w:val="24"/>
+          <w:szCs w:val="24"/>
+        </w:rPr>
+      </w:pPr>
+      <w:r>
+        <w:rPr>
+          <w:rFonts w:cs="Calibri Light" w:ascii="Calibri Light" w:hAnsi="Calibri Light"/>
+          <w:b/>
+          <w:bCs/>
+          <w:sz w:val="24"/>
+          <w:szCs w:val="24"/>
+        </w:rPr>
+      </w:r>
+    </w:p>
+    <w:p>
+      <w:pPr>
+        <w:pStyle w:val="Normal"/>
+        <w:tabs>
+          <w:tab w:val="clear" w:pos="720"/>
+          <w:tab w:val="left" w:pos="432" w:leader="none"/>
+          <w:tab w:val="right" w:pos="9360" w:leader="none"/>
+        </w:tabs>
+        <w:jc w:val="both"/>
+        <w:rPr>
+          <w:rFonts w:ascii="Calibri Light" w:hAnsi="Calibri Light" w:cs="Calibri Light"/>
+          <w:b/>
+          <w:b/>
+          <w:bCs/>
+          <w:sz w:val="24"/>
+          <w:szCs w:val="24"/>
+        </w:rPr>
+      </w:pPr>
+      <w:r>
+        <w:rPr>
+          <w:rFonts w:cs="Calibri Light" w:ascii="Calibri Light" w:hAnsi="Calibri Light"/>
+          <w:b/>
+          <w:bCs/>
+          <w:sz w:val="24"/>
+          <w:szCs w:val="24"/>
+        </w:rPr>
+      </w:r>
+    </w:p>
+    <w:p>
+      <w:pPr>
+        <w:pStyle w:val="Normal"/>
+        <w:tabs>
+          <w:tab w:val="clear" w:pos="720"/>
+          <w:tab w:val="left" w:pos="432" w:leader="none"/>
+          <w:tab w:val="right" w:pos="9360" w:leader="none"/>
+        </w:tabs>
+        <w:jc w:val="both"/>
+        <w:rPr>
+          <w:rFonts w:ascii="Calibri Light" w:hAnsi="Calibri Light" w:cs="Calibri Light"/>
+          <w:b/>
+          <w:b/>
+          <w:bCs/>
+          <w:sz w:val="24"/>
+          <w:szCs w:val="24"/>
+        </w:rPr>
+      </w:pPr>
+      <w:r>
+        <w:rPr>
+          <w:rFonts w:cs="Calibri Light" w:ascii="Calibri Light" w:hAnsi="Calibri Light"/>
+          <w:b/>
+          <w:bCs/>
+          <w:sz w:val="24"/>
+          <w:szCs w:val="24"/>
+        </w:rPr>
+      </w:r>
+    </w:p>
+    <w:p>
+      <w:pPr>
+        <w:pStyle w:val="Normal"/>
+        <w:tabs>
+          <w:tab w:val="clear" w:pos="720"/>
+          <w:tab w:val="left" w:pos="432" w:leader="none"/>
+          <w:tab w:val="right" w:pos="9360" w:leader="none"/>
+        </w:tabs>
+        <w:jc w:val="both"/>
+        <w:rPr>
+          <w:rFonts w:ascii="Calibri Light" w:hAnsi="Calibri Light" w:cs="Calibri Light"/>
+          <w:b/>
+          <w:b/>
+          <w:bCs/>
+          <w:sz w:val="24"/>
+          <w:szCs w:val="24"/>
+        </w:rPr>
+      </w:pPr>
+      <w:r>
+        <w:rPr>
+          <w:rFonts w:cs="Calibri Light" w:ascii="Calibri Light" w:hAnsi="Calibri Light"/>
+          <w:b/>
+          <w:bCs/>
+          <w:sz w:val="24"/>
+          <w:szCs w:val="24"/>
+        </w:rPr>
+      </w:r>
+    </w:p>
+    <w:p>
+      <w:pPr>
+        <w:pStyle w:val="Normal"/>
+        <w:tabs>
+          <w:tab w:val="clear" w:pos="720"/>
+          <w:tab w:val="left" w:pos="432" w:leader="none"/>
+          <w:tab w:val="right" w:pos="9360" w:leader="none"/>
+        </w:tabs>
+        <w:jc w:val="both"/>
+        <w:rPr>
+          <w:rFonts w:ascii="Calibri Light" w:hAnsi="Calibri Light" w:cs="Calibri Light"/>
+          <w:b/>
+          <w:b/>
+          <w:bCs/>
+          <w:sz w:val="24"/>
+          <w:szCs w:val="24"/>
+        </w:rPr>
+      </w:pPr>
+      <w:r>
+        <w:rPr>
+          <w:rFonts w:cs="Calibri Light" w:ascii="Calibri Light" w:hAnsi="Calibri Light"/>
+          <w:b/>
+          <w:bCs/>
+          <w:sz w:val="24"/>
+          <w:szCs w:val="24"/>
+        </w:rPr>
+      </w:r>
+    </w:p>
+    <w:p>
+      <w:pPr>
+        <w:pStyle w:val="Normal"/>
+        <w:tabs>
+          <w:tab w:val="clear" w:pos="720"/>
+          <w:tab w:val="left" w:pos="432" w:leader="none"/>
+          <w:tab w:val="right" w:pos="9360" w:leader="none"/>
+        </w:tabs>
+        <w:jc w:val="both"/>
+        <w:rPr>
+          <w:rFonts w:ascii="Calibri Light" w:hAnsi="Calibri Light" w:cs="Calibri Light"/>
+          <w:b/>
+          <w:b/>
+          <w:bCs/>
+          <w:sz w:val="24"/>
+          <w:szCs w:val="24"/>
+        </w:rPr>
+      </w:pPr>
+      <w:r>
+        <w:rPr>
+          <w:rFonts w:cs="Calibri Light" w:ascii="Calibri Light" w:hAnsi="Calibri Light"/>
+          <w:b/>
+          <w:bCs/>
+          <w:sz w:val="24"/>
+          <w:szCs w:val="24"/>
+        </w:rPr>
+      </w:r>
+    </w:p>
+    <w:p>
+      <w:pPr>
+        <w:pStyle w:val="Normal"/>
+        <w:tabs>
+          <w:tab w:val="clear" w:pos="720"/>
+          <w:tab w:val="left" w:pos="432" w:leader="none"/>
+          <w:tab w:val="right" w:pos="9360" w:leader="none"/>
+        </w:tabs>
+        <w:jc w:val="both"/>
+        <w:rPr>
+          <w:rFonts w:ascii="Calibri Light" w:hAnsi="Calibri Light" w:cs="Calibri Light"/>
+          <w:b/>
+          <w:b/>
+          <w:bCs/>
+          <w:sz w:val="24"/>
+          <w:szCs w:val="24"/>
+        </w:rPr>
+      </w:pPr>
+      <w:r>
+        <w:rPr>
+          <w:rFonts w:cs="Calibri Light" w:ascii="Calibri Light" w:hAnsi="Calibri Light"/>
+          <w:b/>
+          <w:bCs/>
+          <w:sz w:val="24"/>
+          <w:szCs w:val="24"/>
+        </w:rPr>
+      </w:r>
+    </w:p>
+    <w:p>
+      <w:pPr>
+        <w:pStyle w:val="Normal"/>
+        <w:tabs>
+          <w:tab w:val="clear" w:pos="720"/>
+          <w:tab w:val="left" w:pos="432" w:leader="none"/>
+          <w:tab w:val="right" w:pos="9360" w:leader="none"/>
+        </w:tabs>
+        <w:jc w:val="both"/>
+        <w:rPr>
+          <w:rFonts w:ascii="Calibri Light" w:hAnsi="Calibri Light" w:cs="Calibri Light"/>
+          <w:b/>
+          <w:b/>
+          <w:bCs/>
+          <w:sz w:val="24"/>
+          <w:szCs w:val="24"/>
+        </w:rPr>
+      </w:pPr>
+      <w:r>
+        <w:rPr>
+          <w:rFonts w:cs="Calibri Light" w:ascii="Calibri Light" w:hAnsi="Calibri Light"/>
+          <w:b/>
+          <w:bCs/>
+          <w:sz w:val="24"/>
+          <w:szCs w:val="24"/>
+        </w:rPr>
+      </w:r>
+    </w:p>
+    <w:p>
+      <w:pPr>
+        <w:pStyle w:val="Normal"/>
+        <w:tabs>
+          <w:tab w:val="clear" w:pos="720"/>
+          <w:tab w:val="left" w:pos="432" w:leader="none"/>
+          <w:tab w:val="right" w:pos="9360" w:leader="none"/>
+        </w:tabs>
+        <w:jc w:val="both"/>
+        <w:rPr>
+          <w:rFonts w:ascii="Calibri Light" w:hAnsi="Calibri Light" w:cs="Calibri Light"/>
+          <w:b/>
+          <w:b/>
+          <w:bCs/>
+          <w:sz w:val="24"/>
+          <w:szCs w:val="24"/>
+        </w:rPr>
+      </w:pPr>
+      <w:r>
+        <w:rPr>
+          <w:rFonts w:cs="Calibri Light" w:ascii="Calibri Light" w:hAnsi="Calibri Light"/>
+          <w:b/>
+          <w:bCs/>
+          <w:sz w:val="24"/>
+          <w:szCs w:val="24"/>
+        </w:rPr>
+        <w:drawing>
+          <wp:anchor behindDoc="0" distT="0" distB="0" distL="0" distR="0" simplePos="0" locked="0" layoutInCell="0" allowOverlap="1" relativeHeight="3">
+            <wp:simplePos x="0" y="0"/>
+            <wp:positionH relativeFrom="column">
+              <wp:posOffset>381000</wp:posOffset>
+            </wp:positionH>
+            <wp:positionV relativeFrom="paragraph">
+              <wp:posOffset>8255</wp:posOffset>
+            </wp:positionV>
+            <wp:extent cx="4883150" cy="2859405"/>
+            <wp:effectExtent l="0" t="0" r="0" b="0"/>
+            <wp:wrapSquare wrapText="largest"/>
+            <wp:docPr id="2" name="Imagen3" descr=""/>
+            <wp:cNvGraphicFramePr>
+              <a:graphicFrameLocks xmlns:a="http://schemas.openxmlformats.org/drawingml/2006/main" noChangeAspect="1"/>
+            </wp:cNvGraphicFramePr>
+            <a:graphic xmlns:a="http://schemas.openxmlformats.org/drawingml/2006/main">
+              <a:graphicData uri="http://schemas.openxmlformats.org/drawingml/2006/picture">
+                <pic:pic xmlns:pic="http://schemas.openxmlformats.org/drawingml/2006/picture">
+                  <pic:nvPicPr>
+                    <pic:cNvPr id="2" name="Imagen3" descr=""/>
+                    <pic:cNvPicPr>
+                      <a:picLocks noChangeAspect="1" noChangeArrowheads="1"/>
+                    </pic:cNvPicPr>
+                  </pic:nvPicPr>
+                  <pic:blipFill>
+                    <a:blip r:embed="rId6"/>
+                    <a:srcRect l="25041" t="2531" r="50264" b="13067"/>
+                    <a:stretch>
+                      <a:fillRect/>
+                    </a:stretch>
+                  </pic:blipFill>
+                  <pic:spPr bwMode="auto">
+                    <a:xfrm>
+                      <a:off x="0" y="0"/>
+                      <a:ext cx="4883150" cy="2859405"/>
+                    </a:xfrm>
+                    <a:prstGeom prst="rect">
+                      <a:avLst/>
+                    </a:prstGeom>
+                  </pic:spPr>
+                </pic:pic>
+              </a:graphicData>
+            </a:graphic>
+          </wp:anchor>
+        </w:drawing>
+      </w:r>
+    </w:p>
+    <w:p>
+      <w:pPr>
+        <w:pStyle w:val="Normal"/>
+        <w:tabs>
+          <w:tab w:val="clear" w:pos="720"/>
+          <w:tab w:val="left" w:pos="432" w:leader="none"/>
+          <w:tab w:val="right" w:pos="9360" w:leader="none"/>
+        </w:tabs>
+        <w:jc w:val="both"/>
+        <w:rPr>
+          <w:rFonts w:ascii="Calibri Light" w:hAnsi="Calibri Light" w:cs="Calibri Light"/>
+          <w:b/>
+          <w:b/>
+          <w:bCs/>
+          <w:sz w:val="24"/>
+          <w:szCs w:val="24"/>
+        </w:rPr>
+      </w:pPr>
+      <w:r>
+        <w:rPr>
+          <w:rFonts w:cs="Calibri Light" w:ascii="Calibri Light" w:hAnsi="Calibri Light"/>
+          <w:b/>
+          <w:bCs/>
+          <w:sz w:val="24"/>
+          <w:szCs w:val="24"/>
+        </w:rPr>
+      </w:r>
+    </w:p>
+    <w:p>
+      <w:pPr>
+        <w:pStyle w:val="Normal"/>
+        <w:tabs>
+          <w:tab w:val="clear" w:pos="720"/>
+          <w:tab w:val="left" w:pos="432" w:leader="none"/>
+          <w:tab w:val="right" w:pos="9360" w:leader="none"/>
+        </w:tabs>
+        <w:jc w:val="both"/>
+        <w:rPr>
+          <w:rFonts w:ascii="Calibri Light" w:hAnsi="Calibri Light" w:cs="Calibri Light"/>
+          <w:b/>
+          <w:b/>
+          <w:bCs/>
+          <w:sz w:val="24"/>
+          <w:szCs w:val="24"/>
+        </w:rPr>
+      </w:pPr>
+      <w:r>
+        <w:rPr>
+          <w:rFonts w:cs="Calibri Light" w:ascii="Calibri Light" w:hAnsi="Calibri Light"/>
+          <w:b/>
+          <w:bCs/>
+          <w:sz w:val="24"/>
+          <w:szCs w:val="24"/>
+        </w:rPr>
+      </w:r>
+    </w:p>
+    <w:p>
+      <w:pPr>
+        <w:pStyle w:val="Normal"/>
+        <w:tabs>
+          <w:tab w:val="clear" w:pos="720"/>
+          <w:tab w:val="left" w:pos="432" w:leader="none"/>
+          <w:tab w:val="right" w:pos="9360" w:leader="none"/>
+        </w:tabs>
+        <w:jc w:val="both"/>
+        <w:rPr>
+          <w:rFonts w:ascii="Calibri Light" w:hAnsi="Calibri Light" w:cs="Calibri Light"/>
+          <w:b/>
+          <w:b/>
+          <w:bCs/>
+          <w:sz w:val="24"/>
+          <w:szCs w:val="24"/>
+        </w:rPr>
+      </w:pPr>
+      <w:r>
+        <w:rPr>
+          <w:rFonts w:cs="Calibri Light" w:ascii="Calibri Light" w:hAnsi="Calibri Light"/>
+          <w:b/>
+          <w:bCs/>
+          <w:sz w:val="24"/>
+          <w:szCs w:val="24"/>
+        </w:rPr>
+      </w:r>
+    </w:p>
+    <w:p>
+      <w:pPr>
+        <w:pStyle w:val="Normal"/>
+        <w:tabs>
+          <w:tab w:val="clear" w:pos="720"/>
+          <w:tab w:val="left" w:pos="432" w:leader="none"/>
+          <w:tab w:val="right" w:pos="9360" w:leader="none"/>
+        </w:tabs>
+        <w:jc w:val="both"/>
+        <w:rPr>
+          <w:rFonts w:ascii="Calibri Light" w:hAnsi="Calibri Light" w:cs="Calibri Light"/>
+          <w:b/>
+          <w:b/>
+          <w:bCs/>
+          <w:sz w:val="24"/>
+          <w:szCs w:val="24"/>
+        </w:rPr>
+      </w:pPr>
+      <w:r>
+        <w:rPr>
+          <w:rFonts w:cs="Calibri Light" w:ascii="Calibri Light" w:hAnsi="Calibri Light"/>
+          <w:b/>
+          <w:bCs/>
+          <w:sz w:val="24"/>
+          <w:szCs w:val="24"/>
+        </w:rPr>
+      </w:r>
+    </w:p>
+    <w:p>
+      <w:pPr>
+        <w:pStyle w:val="Normal"/>
+        <w:tabs>
+          <w:tab w:val="clear" w:pos="720"/>
+          <w:tab w:val="left" w:pos="432" w:leader="none"/>
+          <w:tab w:val="right" w:pos="9360" w:leader="none"/>
+        </w:tabs>
+        <w:jc w:val="both"/>
+        <w:rPr>
+          <w:rFonts w:ascii="Calibri Light" w:hAnsi="Calibri Light" w:cs="Calibri Light"/>
+          <w:b/>
+          <w:b/>
+          <w:bCs/>
+          <w:sz w:val="24"/>
+          <w:szCs w:val="24"/>
+        </w:rPr>
+      </w:pPr>
+      <w:r>
+        <w:rPr>
+          <w:rFonts w:cs="Calibri Light" w:ascii="Calibri Light" w:hAnsi="Calibri Light"/>
+          <w:b/>
+          <w:bCs/>
+          <w:sz w:val="24"/>
+          <w:szCs w:val="24"/>
+        </w:rPr>
+      </w:r>
+    </w:p>
+    <w:p>
+      <w:pPr>
+        <w:pStyle w:val="Normal"/>
+        <w:tabs>
+          <w:tab w:val="clear" w:pos="720"/>
+          <w:tab w:val="left" w:pos="432" w:leader="none"/>
+          <w:tab w:val="right" w:pos="9360" w:leader="none"/>
+        </w:tabs>
+        <w:jc w:val="both"/>
+        <w:rPr>
+          <w:rFonts w:ascii="Calibri Light" w:hAnsi="Calibri Light" w:cs="Calibri Light"/>
+          <w:b/>
+          <w:b/>
+          <w:bCs/>
+          <w:sz w:val="24"/>
+          <w:szCs w:val="24"/>
+        </w:rPr>
+      </w:pPr>
+      <w:r>
+        <w:rPr>
+          <w:rFonts w:cs="Calibri Light" w:ascii="Calibri Light" w:hAnsi="Calibri Light"/>
+          <w:b/>
+          <w:bCs/>
+          <w:sz w:val="24"/>
+          <w:szCs w:val="24"/>
+        </w:rPr>
+      </w:r>
+    </w:p>
+    <w:p>
+      <w:pPr>
+        <w:pStyle w:val="Normal"/>
+        <w:tabs>
+          <w:tab w:val="clear" w:pos="720"/>
+          <w:tab w:val="left" w:pos="432" w:leader="none"/>
+          <w:tab w:val="right" w:pos="9360" w:leader="none"/>
+        </w:tabs>
+        <w:jc w:val="both"/>
+        <w:rPr>
+          <w:rFonts w:ascii="Calibri Light" w:hAnsi="Calibri Light" w:cs="Calibri Light"/>
+          <w:b/>
+          <w:b/>
+          <w:bCs/>
+          <w:sz w:val="24"/>
+          <w:szCs w:val="24"/>
+        </w:rPr>
+      </w:pPr>
+      <w:r>
+        <w:rPr>
+          <w:rFonts w:cs="Calibri Light" w:ascii="Calibri Light" w:hAnsi="Calibri Light"/>
+          <w:b/>
+          <w:bCs/>
+          <w:sz w:val="24"/>
+          <w:szCs w:val="24"/>
+        </w:rPr>
+      </w:r>
+    </w:p>
+    <w:p>
+      <w:pPr>
+        <w:pStyle w:val="Normal"/>
+        <w:tabs>
+          <w:tab w:val="clear" w:pos="720"/>
+          <w:tab w:val="left" w:pos="432" w:leader="none"/>
+          <w:tab w:val="right" w:pos="9360" w:leader="none"/>
+        </w:tabs>
+        <w:jc w:val="both"/>
+        <w:rPr>
+          <w:rFonts w:ascii="Calibri Light" w:hAnsi="Calibri Light" w:cs="Calibri Light"/>
+          <w:b/>
+          <w:b/>
+          <w:bCs/>
+          <w:sz w:val="24"/>
+          <w:szCs w:val="24"/>
+        </w:rPr>
+      </w:pPr>
+      <w:r>
+        <w:rPr>
+          <w:rFonts w:cs="Calibri Light" w:ascii="Calibri Light" w:hAnsi="Calibri Light"/>
+          <w:b/>
+          <w:bCs/>
+          <w:sz w:val="24"/>
+          <w:szCs w:val="24"/>
+        </w:rPr>
+      </w:r>
+    </w:p>
+    <w:p>
+      <w:pPr>
+        <w:pStyle w:val="Normal"/>
+        <w:tabs>
+          <w:tab w:val="clear" w:pos="720"/>
+          <w:tab w:val="left" w:pos="432" w:leader="none"/>
+          <w:tab w:val="right" w:pos="9360" w:leader="none"/>
+        </w:tabs>
+        <w:jc w:val="both"/>
+        <w:rPr>
+          <w:rFonts w:ascii="Calibri Light" w:hAnsi="Calibri Light" w:cs="Calibri Light"/>
+          <w:b/>
+          <w:b/>
+          <w:bCs/>
+          <w:sz w:val="24"/>
+          <w:szCs w:val="24"/>
+        </w:rPr>
+      </w:pPr>
+      <w:r>
+        <w:rPr>
+          <w:rFonts w:cs="Calibri Light" w:ascii="Calibri Light" w:hAnsi="Calibri Light"/>
+          <w:b/>
+          <w:bCs/>
+          <w:sz w:val="24"/>
+          <w:szCs w:val="24"/>
+        </w:rPr>
+      </w:r>
+    </w:p>
+    <w:p>
+      <w:pPr>
+        <w:pStyle w:val="Normal"/>
+        <w:tabs>
+          <w:tab w:val="clear" w:pos="720"/>
+          <w:tab w:val="left" w:pos="432" w:leader="none"/>
+          <w:tab w:val="right" w:pos="9360" w:leader="none"/>
+        </w:tabs>
+        <w:jc w:val="both"/>
+        <w:rPr>
+          <w:rFonts w:ascii="Calibri Light" w:hAnsi="Calibri Light" w:cs="Calibri Light"/>
+          <w:b/>
+          <w:b/>
+          <w:bCs/>
+          <w:sz w:val="24"/>
+          <w:szCs w:val="24"/>
+        </w:rPr>
+      </w:pPr>
+      <w:r>
+        <w:rPr>
+          <w:rFonts w:cs="Calibri Light" w:ascii="Calibri Light" w:hAnsi="Calibri Light"/>
+          <w:b/>
+          <w:bCs/>
+          <w:sz w:val="24"/>
+          <w:szCs w:val="24"/>
+        </w:rPr>
+      </w:r>
+    </w:p>
+    <w:p>
+      <w:pPr>
+        <w:pStyle w:val="Normal"/>
+        <w:tabs>
+          <w:tab w:val="clear" w:pos="720"/>
+          <w:tab w:val="left" w:pos="432" w:leader="none"/>
+          <w:tab w:val="right" w:pos="9360" w:leader="none"/>
+        </w:tabs>
+        <w:jc w:val="both"/>
+        <w:rPr>
+          <w:rFonts w:ascii="Calibri Light" w:hAnsi="Calibri Light" w:cs="Calibri Light"/>
+          <w:b/>
+          <w:b/>
+          <w:bCs/>
+          <w:sz w:val="24"/>
+          <w:szCs w:val="24"/>
+        </w:rPr>
+      </w:pPr>
+      <w:r>
+        <w:rPr>
+          <w:rFonts w:cs="Calibri Light" w:ascii="Calibri Light" w:hAnsi="Calibri Light"/>
+          <w:b/>
+          <w:bCs/>
+          <w:sz w:val="24"/>
+          <w:szCs w:val="24"/>
+        </w:rPr>
+      </w:r>
+    </w:p>
+    <w:p>
+      <w:pPr>
+        <w:pStyle w:val="Normal"/>
+        <w:tabs>
+          <w:tab w:val="clear" w:pos="720"/>
+          <w:tab w:val="left" w:pos="432" w:leader="none"/>
+          <w:tab w:val="right" w:pos="9360" w:leader="none"/>
+        </w:tabs>
+        <w:jc w:val="both"/>
+        <w:rPr>
+          <w:rFonts w:ascii="Calibri Light" w:hAnsi="Calibri Light" w:cs="Calibri Light"/>
+          <w:b/>
+          <w:b/>
+          <w:bCs/>
+          <w:sz w:val="24"/>
+          <w:szCs w:val="24"/>
+        </w:rPr>
+      </w:pPr>
+      <w:r>
+        <w:rPr>
+          <w:rFonts w:cs="Calibri Light" w:ascii="Calibri Light" w:hAnsi="Calibri Light"/>
+          <w:b/>
+          <w:bCs/>
+          <w:sz w:val="24"/>
+          <w:szCs w:val="24"/>
+        </w:rPr>
+      </w:r>
+    </w:p>
+    <w:p>
+      <w:pPr>
+        <w:pStyle w:val="Normal"/>
+        <w:tabs>
+          <w:tab w:val="clear" w:pos="720"/>
+          <w:tab w:val="left" w:pos="432" w:leader="none"/>
+          <w:tab w:val="right" w:pos="9360" w:leader="none"/>
+        </w:tabs>
+        <w:jc w:val="both"/>
+        <w:rPr>
+          <w:rFonts w:ascii="Calibri Light" w:hAnsi="Calibri Light" w:cs="Calibri Light"/>
+          <w:b/>
+          <w:b/>
+          <w:bCs/>
+          <w:sz w:val="24"/>
+          <w:szCs w:val="24"/>
+        </w:rPr>
+      </w:pPr>
+      <w:r>
+        <w:rPr>
+          <w:rFonts w:cs="Calibri Light" w:ascii="Calibri Light" w:hAnsi="Calibri Light"/>
+          <w:b/>
+          <w:bCs/>
+          <w:sz w:val="24"/>
+          <w:szCs w:val="24"/>
+        </w:rPr>
+      </w:r>
+    </w:p>
+    <w:p>
+      <w:pPr>
+        <w:pStyle w:val="Normal"/>
+        <w:tabs>
+          <w:tab w:val="clear" w:pos="720"/>
+          <w:tab w:val="left" w:pos="432" w:leader="none"/>
+          <w:tab w:val="right" w:pos="9360" w:leader="none"/>
+        </w:tabs>
+        <w:jc w:val="both"/>
+        <w:rPr>
+          <w:rFonts w:ascii="Calibri Light" w:hAnsi="Calibri Light" w:cs="Calibri Light"/>
+          <w:b/>
+          <w:b/>
+          <w:bCs/>
+          <w:sz w:val="24"/>
+          <w:szCs w:val="24"/>
+        </w:rPr>
+      </w:pPr>
+      <w:r>
+        <w:rPr>
+          <w:rFonts w:cs="Calibri Light" w:ascii="Calibri Light" w:hAnsi="Calibri Light"/>
+          <w:b/>
+          <w:bCs/>
+          <w:sz w:val="24"/>
+          <w:szCs w:val="24"/>
+        </w:rPr>
+      </w:r>
+    </w:p>
+    <w:p>
+      <w:pPr>
+        <w:pStyle w:val="Normal"/>
+        <w:tabs>
+          <w:tab w:val="clear" w:pos="720"/>
+          <w:tab w:val="left" w:pos="432" w:leader="none"/>
+          <w:tab w:val="right" w:pos="9360" w:leader="none"/>
+        </w:tabs>
+        <w:jc w:val="both"/>
+        <w:rPr>
+          <w:rFonts w:ascii="Calibri Light" w:hAnsi="Calibri Light" w:cs="Calibri Light"/>
+          <w:b/>
+          <w:b/>
+          <w:bCs/>
+          <w:sz w:val="24"/>
+          <w:szCs w:val="24"/>
+        </w:rPr>
+      </w:pPr>
+      <w:r>
+        <w:rPr>
+          <w:rFonts w:cs="Calibri Light" w:ascii="Calibri Light" w:hAnsi="Calibri Light"/>
+          <w:b/>
+          <w:bCs/>
+          <w:sz w:val="24"/>
+          <w:szCs w:val="24"/>
+        </w:rPr>
+      </w:r>
+    </w:p>
+    <w:p>
+      <w:pPr>
+        <w:pStyle w:val="Normal"/>
+        <w:tabs>
+          <w:tab w:val="clear" w:pos="720"/>
+          <w:tab w:val="left" w:pos="432" w:leader="none"/>
+          <w:tab w:val="right" w:pos="9360" w:leader="none"/>
+        </w:tabs>
+        <w:jc w:val="both"/>
+        <w:rPr>
+          <w:rFonts w:ascii="Calibri Light" w:hAnsi="Calibri Light" w:cs="Calibri Light"/>
+          <w:b/>
+          <w:b/>
+          <w:bCs/>
+          <w:sz w:val="24"/>
+          <w:szCs w:val="24"/>
+        </w:rPr>
+      </w:pPr>
+      <w:r>
+        <w:rPr>
+          <w:rFonts w:cs="Calibri Light" w:ascii="Calibri Light" w:hAnsi="Calibri Light"/>
+          <w:b/>
+          <w:bCs/>
+          <w:sz w:val="24"/>
+          <w:szCs w:val="24"/>
+        </w:rPr>
+      </w:r>
+    </w:p>
+    <w:p>
+      <w:pPr>
+        <w:pStyle w:val="Normal"/>
+        <w:tabs>
+          <w:tab w:val="clear" w:pos="720"/>
+          <w:tab w:val="left" w:pos="432" w:leader="none"/>
+          <w:tab w:val="right" w:pos="9360" w:leader="none"/>
+        </w:tabs>
+        <w:jc w:val="both"/>
+        <w:rPr>
+          <w:rFonts w:ascii="Calibri Light" w:hAnsi="Calibri Light" w:cs="Calibri Light"/>
+          <w:b/>
+          <w:b/>
+          <w:bCs/>
+          <w:sz w:val="24"/>
+          <w:szCs w:val="24"/>
+        </w:rPr>
+      </w:pPr>
+      <w:r>
+        <w:rPr>
+          <w:rFonts w:cs="Calibri Light" w:ascii="Calibri Light" w:hAnsi="Calibri Light"/>
+          <w:b/>
+          <w:bCs/>
+          <w:sz w:val="24"/>
+          <w:szCs w:val="24"/>
+        </w:rPr>
+      </w:r>
+    </w:p>
+    <w:p>
+      <w:pPr>
+        <w:pStyle w:val="Normal"/>
+        <w:tabs>
+          <w:tab w:val="clear" w:pos="720"/>
+          <w:tab w:val="left" w:pos="432" w:leader="none"/>
+          <w:tab w:val="right" w:pos="9360" w:leader="none"/>
+        </w:tabs>
+        <w:jc w:val="both"/>
+        <w:rPr>
+          <w:rFonts w:ascii="Calibri Light" w:hAnsi="Calibri Light" w:cs="Calibri Light"/>
+          <w:b/>
+          <w:b/>
+          <w:bCs/>
+          <w:sz w:val="24"/>
+          <w:szCs w:val="24"/>
+        </w:rPr>
+      </w:pPr>
+      <w:r>
+        <w:rPr>
+          <w:rFonts w:cs="Calibri Light" w:ascii="Calibri Light" w:hAnsi="Calibri Light"/>
+          <w:b/>
+          <w:bCs/>
+          <w:sz w:val="24"/>
+          <w:szCs w:val="24"/>
+        </w:rPr>
+      </w:r>
+    </w:p>
+    <w:p>
+      <w:pPr>
+        <w:pStyle w:val="Normal"/>
+        <w:tabs>
+          <w:tab w:val="clear" w:pos="720"/>
+          <w:tab w:val="left" w:pos="432" w:leader="none"/>
+          <w:tab w:val="right" w:pos="9360" w:leader="none"/>
+        </w:tabs>
+        <w:jc w:val="both"/>
+        <w:rPr>
+          <w:rFonts w:ascii="Calibri Light" w:hAnsi="Calibri Light" w:cs="Calibri Light"/>
+          <w:b/>
+          <w:b/>
+          <w:bCs/>
+          <w:sz w:val="24"/>
+          <w:szCs w:val="24"/>
+        </w:rPr>
+      </w:pPr>
+      <w:r>
+        <w:rPr>
+          <w:rFonts w:cs="Calibri Light" w:ascii="Calibri Light" w:hAnsi="Calibri Light"/>
+          <w:b/>
+          <w:bCs/>
+          <w:sz w:val="24"/>
+          <w:szCs w:val="24"/>
+        </w:rPr>
+      </w:r>
+    </w:p>
+    <w:p>
+      <w:pPr>
+        <w:pStyle w:val="Normal"/>
+        <w:tabs>
+          <w:tab w:val="clear" w:pos="720"/>
+          <w:tab w:val="left" w:pos="432" w:leader="none"/>
+          <w:tab w:val="right" w:pos="9360" w:leader="none"/>
+        </w:tabs>
+        <w:jc w:val="both"/>
+        <w:rPr>
+          <w:rFonts w:ascii="Calibri Light" w:hAnsi="Calibri Light" w:cs="Calibri Light"/>
+          <w:b/>
+          <w:b/>
+          <w:bCs/>
+          <w:sz w:val="24"/>
+          <w:szCs w:val="24"/>
+        </w:rPr>
+      </w:pPr>
+      <w:r>
+        <w:rPr>
+          <w:rFonts w:cs="Calibri Light" w:ascii="Calibri Light" w:hAnsi="Calibri Light"/>
+          <w:b/>
+          <w:bCs/>
+          <w:sz w:val="24"/>
+          <w:szCs w:val="24"/>
+        </w:rPr>
+      </w:r>
+    </w:p>
+    <w:p>
+      <w:pPr>
+        <w:pStyle w:val="Normal"/>
+        <w:tabs>
+          <w:tab w:val="clear" w:pos="720"/>
+          <w:tab w:val="left" w:pos="432" w:leader="none"/>
+          <w:tab w:val="right" w:pos="9360" w:leader="none"/>
+        </w:tabs>
+        <w:jc w:val="both"/>
+        <w:rPr>
+          <w:rFonts w:ascii="Calibri Light" w:hAnsi="Calibri Light" w:cs="Calibri Light"/>
+          <w:b/>
+          <w:b/>
+          <w:bCs/>
+          <w:sz w:val="24"/>
+          <w:szCs w:val="24"/>
+        </w:rPr>
+      </w:pPr>
+      <w:r>
+        <w:rPr>
+          <w:rFonts w:cs="Calibri Light" w:ascii="Calibri Light" w:hAnsi="Calibri Light"/>
+          <w:b/>
+          <w:bCs/>
+          <w:sz w:val="24"/>
+          <w:szCs w:val="24"/>
+        </w:rPr>
+      </w:r>
+    </w:p>
+    <w:p>
+      <w:pPr>
+        <w:pStyle w:val="Normal"/>
+        <w:tabs>
+          <w:tab w:val="clear" w:pos="720"/>
+          <w:tab w:val="left" w:pos="432" w:leader="none"/>
+          <w:tab w:val="right" w:pos="9360" w:leader="none"/>
+        </w:tabs>
+        <w:jc w:val="both"/>
+        <w:rPr>
+          <w:rFonts w:ascii="Calibri Light" w:hAnsi="Calibri Light" w:cs="Calibri Light"/>
+          <w:b/>
+          <w:b/>
+          <w:bCs/>
+          <w:sz w:val="24"/>
+          <w:szCs w:val="24"/>
+        </w:rPr>
+      </w:pPr>
+      <w:r>
+        <w:rPr>
+          <w:rFonts w:cs="Calibri Light" w:ascii="Calibri Light" w:hAnsi="Calibri Light"/>
+          <w:b/>
+          <w:bCs/>
+          <w:sz w:val="24"/>
+          <w:szCs w:val="24"/>
+        </w:rPr>
+      </w:r>
+    </w:p>
+    <w:p>
+      <w:pPr>
+        <w:pStyle w:val="Normal"/>
+        <w:tabs>
+          <w:tab w:val="clear" w:pos="720"/>
+          <w:tab w:val="left" w:pos="432" w:leader="none"/>
+          <w:tab w:val="right" w:pos="9360" w:leader="none"/>
+        </w:tabs>
+        <w:jc w:val="both"/>
+        <w:rPr>
+          <w:rFonts w:ascii="Calibri Light" w:hAnsi="Calibri Light" w:cs="Calibri Light"/>
+          <w:b/>
+          <w:b/>
+          <w:bCs/>
+          <w:sz w:val="24"/>
+          <w:szCs w:val="24"/>
+        </w:rPr>
+      </w:pPr>
+      <w:r>
+        <w:rPr>
+          <w:rFonts w:cs="Calibri Light" w:ascii="Calibri Light" w:hAnsi="Calibri Light"/>
+          <w:b/>
+          <w:bCs/>
+          <w:sz w:val="24"/>
+          <w:szCs w:val="24"/>
+        </w:rPr>
+        <w:drawing>
+          <wp:anchor behindDoc="0" distT="0" distB="0" distL="0" distR="0" simplePos="0" locked="0" layoutInCell="0" allowOverlap="1" relativeHeight="4">
+            <wp:simplePos x="0" y="0"/>
+            <wp:positionH relativeFrom="column">
+              <wp:posOffset>492125</wp:posOffset>
+            </wp:positionH>
+            <wp:positionV relativeFrom="paragraph">
+              <wp:posOffset>37465</wp:posOffset>
+            </wp:positionV>
+            <wp:extent cx="4857115" cy="2859405"/>
+            <wp:effectExtent l="0" t="0" r="0" b="0"/>
+            <wp:wrapSquare wrapText="largest"/>
+            <wp:docPr id="3" name="Imagen4" descr=""/>
+            <wp:cNvGraphicFramePr>
+              <a:graphicFrameLocks xmlns:a="http://schemas.openxmlformats.org/drawingml/2006/main" noChangeAspect="1"/>
+            </wp:cNvGraphicFramePr>
+            <a:graphic xmlns:a="http://schemas.openxmlformats.org/drawingml/2006/main">
+              <a:graphicData uri="http://schemas.openxmlformats.org/drawingml/2006/picture">
+                <pic:pic xmlns:pic="http://schemas.openxmlformats.org/drawingml/2006/picture">
+                  <pic:nvPicPr>
+                    <pic:cNvPr id="3" name="Imagen4" descr=""/>
+                    <pic:cNvPicPr>
+                      <a:picLocks noChangeAspect="1" noChangeArrowheads="1"/>
+                    </pic:cNvPicPr>
+                  </pic:nvPicPr>
+                  <pic:blipFill>
+                    <a:blip r:embed="rId7"/>
+                    <a:srcRect l="50119" t="2531" r="25307" b="13067"/>
+                    <a:stretch>
+                      <a:fillRect/>
+                    </a:stretch>
+                  </pic:blipFill>
+                  <pic:spPr bwMode="auto">
+                    <a:xfrm>
+                      <a:off x="0" y="0"/>
+                      <a:ext cx="4857115" cy="2859405"/>
+                    </a:xfrm>
+                    <a:prstGeom prst="rect">
+                      <a:avLst/>
+                    </a:prstGeom>
+                  </pic:spPr>
+                </pic:pic>
+              </a:graphicData>
+            </a:graphic>
+          </wp:anchor>
+        </w:drawing>
+      </w:r>
+    </w:p>
+    <w:p>
+      <w:pPr>
+        <w:pStyle w:val="Normal"/>
+        <w:tabs>
+          <w:tab w:val="clear" w:pos="720"/>
+          <w:tab w:val="left" w:pos="432" w:leader="none"/>
+          <w:tab w:val="right" w:pos="9360" w:leader="none"/>
+        </w:tabs>
+        <w:jc w:val="both"/>
+        <w:rPr>
+          <w:rFonts w:ascii="Calibri Light" w:hAnsi="Calibri Light" w:cs="Calibri Light"/>
+          <w:b/>
+          <w:b/>
+          <w:bCs/>
+          <w:sz w:val="24"/>
+          <w:szCs w:val="24"/>
+        </w:rPr>
+      </w:pPr>
+      <w:r>
+        <w:rPr>
+          <w:rFonts w:cs="Calibri Light" w:ascii="Calibri Light" w:hAnsi="Calibri Light"/>
+          <w:b/>
+          <w:bCs/>
+          <w:sz w:val="24"/>
+          <w:szCs w:val="24"/>
+        </w:rPr>
+      </w:r>
+    </w:p>
+    <w:p>
+      <w:pPr>
+        <w:pStyle w:val="Normal"/>
+        <w:tabs>
+          <w:tab w:val="clear" w:pos="720"/>
+          <w:tab w:val="left" w:pos="432" w:leader="none"/>
+          <w:tab w:val="right" w:pos="9360" w:leader="none"/>
+        </w:tabs>
+        <w:jc w:val="both"/>
+        <w:rPr>
+          <w:rFonts w:ascii="Calibri Light" w:hAnsi="Calibri Light" w:cs="Calibri Light"/>
+          <w:b/>
+          <w:b/>
+          <w:bCs/>
+          <w:sz w:val="24"/>
+          <w:szCs w:val="24"/>
+        </w:rPr>
+      </w:pPr>
+      <w:r>
+        <w:rPr>
+          <w:rFonts w:cs="Calibri Light" w:ascii="Calibri Light" w:hAnsi="Calibri Light"/>
+          <w:b/>
+          <w:bCs/>
+          <w:sz w:val="24"/>
+          <w:szCs w:val="24"/>
+        </w:rPr>
+      </w:r>
+    </w:p>
+    <w:p>
+      <w:pPr>
+        <w:pStyle w:val="Normal"/>
+        <w:tabs>
+          <w:tab w:val="clear" w:pos="720"/>
+          <w:tab w:val="left" w:pos="432" w:leader="none"/>
+          <w:tab w:val="right" w:pos="9360" w:leader="none"/>
+        </w:tabs>
+        <w:jc w:val="both"/>
+        <w:rPr>
+          <w:rFonts w:ascii="Calibri Light" w:hAnsi="Calibri Light" w:cs="Calibri Light"/>
+          <w:b/>
+          <w:b/>
+          <w:bCs/>
+          <w:sz w:val="24"/>
+          <w:szCs w:val="24"/>
+        </w:rPr>
+      </w:pPr>
+      <w:r>
+        <w:rPr>
+          <w:rFonts w:cs="Calibri Light" w:ascii="Calibri Light" w:hAnsi="Calibri Light"/>
+          <w:b/>
+          <w:bCs/>
+          <w:sz w:val="24"/>
+          <w:szCs w:val="24"/>
+        </w:rPr>
+      </w:r>
+    </w:p>
+    <w:p>
+      <w:pPr>
+        <w:pStyle w:val="Normal"/>
+        <w:tabs>
+          <w:tab w:val="clear" w:pos="720"/>
+          <w:tab w:val="left" w:pos="432" w:leader="none"/>
+          <w:tab w:val="right" w:pos="9360" w:leader="none"/>
+        </w:tabs>
+        <w:jc w:val="both"/>
+        <w:rPr>
+          <w:rFonts w:ascii="Calibri Light" w:hAnsi="Calibri Light" w:cs="Calibri Light"/>
+          <w:b/>
+          <w:b/>
+          <w:bCs/>
+          <w:sz w:val="24"/>
+          <w:szCs w:val="24"/>
+        </w:rPr>
+      </w:pPr>
+      <w:r>
+        <w:rPr>
+          <w:rFonts w:cs="Calibri Light" w:ascii="Calibri Light" w:hAnsi="Calibri Light"/>
+          <w:b/>
+          <w:bCs/>
+          <w:sz w:val="24"/>
+          <w:szCs w:val="24"/>
+        </w:rPr>
+      </w:r>
+    </w:p>
+    <w:p>
+      <w:pPr>
+        <w:pStyle w:val="Normal"/>
+        <w:tabs>
+          <w:tab w:val="clear" w:pos="720"/>
+          <w:tab w:val="left" w:pos="432" w:leader="none"/>
+          <w:tab w:val="right" w:pos="9360" w:leader="none"/>
+        </w:tabs>
+        <w:jc w:val="both"/>
+        <w:rPr>
+          <w:rFonts w:ascii="Calibri Light" w:hAnsi="Calibri Light" w:cs="Calibri Light"/>
+          <w:b/>
+          <w:b/>
+          <w:bCs/>
+          <w:sz w:val="24"/>
+          <w:szCs w:val="24"/>
+        </w:rPr>
+      </w:pPr>
+      <w:r>
+        <w:rPr>
+          <w:rFonts w:cs="Calibri Light" w:ascii="Calibri Light" w:hAnsi="Calibri Light"/>
+          <w:b/>
+          <w:bCs/>
+          <w:sz w:val="24"/>
+          <w:szCs w:val="24"/>
+        </w:rPr>
+      </w:r>
+    </w:p>
+    <w:p>
+      <w:pPr>
+        <w:pStyle w:val="Normal"/>
+        <w:tabs>
+          <w:tab w:val="clear" w:pos="720"/>
+          <w:tab w:val="left" w:pos="432" w:leader="none"/>
+          <w:tab w:val="right" w:pos="9360" w:leader="none"/>
+        </w:tabs>
+        <w:jc w:val="both"/>
+        <w:rPr>
+          <w:rFonts w:ascii="Calibri Light" w:hAnsi="Calibri Light" w:cs="Calibri Light"/>
+          <w:b/>
+          <w:b/>
+          <w:bCs/>
+          <w:sz w:val="24"/>
+          <w:szCs w:val="24"/>
+        </w:rPr>
+      </w:pPr>
+      <w:r>
+        <w:rPr>
+          <w:rFonts w:cs="Calibri Light" w:ascii="Calibri Light" w:hAnsi="Calibri Light"/>
+          <w:b/>
+          <w:bCs/>
+          <w:sz w:val="24"/>
+          <w:szCs w:val="24"/>
+        </w:rPr>
+      </w:r>
+    </w:p>
+    <w:p>
+      <w:pPr>
+        <w:pStyle w:val="Normal"/>
+        <w:tabs>
+          <w:tab w:val="clear" w:pos="720"/>
+          <w:tab w:val="left" w:pos="432" w:leader="none"/>
+          <w:tab w:val="right" w:pos="9360" w:leader="none"/>
+        </w:tabs>
+        <w:jc w:val="both"/>
+        <w:rPr>
+          <w:rFonts w:ascii="Calibri Light" w:hAnsi="Calibri Light" w:cs="Calibri Light"/>
+          <w:b/>
+          <w:b/>
+          <w:bCs/>
+          <w:sz w:val="24"/>
+          <w:szCs w:val="24"/>
+        </w:rPr>
+      </w:pPr>
+      <w:r>
+        <w:rPr>
+          <w:rFonts w:cs="Calibri Light" w:ascii="Calibri Light" w:hAnsi="Calibri Light"/>
+          <w:b/>
+          <w:bCs/>
+          <w:sz w:val="24"/>
+          <w:szCs w:val="24"/>
+        </w:rPr>
+      </w:r>
+    </w:p>
+    <w:p>
+      <w:pPr>
+        <w:pStyle w:val="Normal"/>
+        <w:tabs>
+          <w:tab w:val="clear" w:pos="720"/>
+          <w:tab w:val="left" w:pos="432" w:leader="none"/>
+          <w:tab w:val="right" w:pos="9360" w:leader="none"/>
+        </w:tabs>
+        <w:jc w:val="both"/>
+        <w:rPr>
+          <w:rFonts w:ascii="Calibri Light" w:hAnsi="Calibri Light" w:cs="Calibri Light"/>
+          <w:b/>
+          <w:b/>
+          <w:bCs/>
+          <w:sz w:val="24"/>
+          <w:szCs w:val="24"/>
+        </w:rPr>
+      </w:pPr>
+      <w:r>
+        <w:rPr>
+          <w:rFonts w:cs="Calibri Light" w:ascii="Calibri Light" w:hAnsi="Calibri Light"/>
+          <w:b/>
+          <w:bCs/>
+          <w:sz w:val="24"/>
+          <w:szCs w:val="24"/>
+        </w:rPr>
+      </w:r>
+    </w:p>
+    <w:p>
+      <w:pPr>
+        <w:pStyle w:val="Normal"/>
+        <w:tabs>
+          <w:tab w:val="clear" w:pos="720"/>
+          <w:tab w:val="left" w:pos="432" w:leader="none"/>
+          <w:tab w:val="right" w:pos="9360" w:leader="none"/>
+        </w:tabs>
+        <w:jc w:val="both"/>
+        <w:rPr>
+          <w:rFonts w:ascii="Calibri Light" w:hAnsi="Calibri Light" w:cs="Calibri Light"/>
+          <w:b/>
+          <w:b/>
+          <w:bCs/>
+          <w:sz w:val="24"/>
+          <w:szCs w:val="24"/>
+        </w:rPr>
+      </w:pPr>
+      <w:r>
+        <w:rPr>
+          <w:rFonts w:cs="Calibri Light" w:ascii="Calibri Light" w:hAnsi="Calibri Light"/>
+          <w:b/>
+          <w:bCs/>
+          <w:sz w:val="24"/>
+          <w:szCs w:val="24"/>
+        </w:rPr>
+      </w:r>
+    </w:p>
+    <w:p>
+      <w:pPr>
+        <w:pStyle w:val="Normal"/>
+        <w:tabs>
+          <w:tab w:val="clear" w:pos="720"/>
+          <w:tab w:val="left" w:pos="432" w:leader="none"/>
+          <w:tab w:val="right" w:pos="9360" w:leader="none"/>
+        </w:tabs>
+        <w:jc w:val="both"/>
+        <w:rPr>
+          <w:rFonts w:ascii="Calibri Light" w:hAnsi="Calibri Light" w:cs="Calibri Light"/>
+          <w:b/>
+          <w:b/>
+          <w:bCs/>
+          <w:sz w:val="24"/>
+          <w:szCs w:val="24"/>
+        </w:rPr>
+      </w:pPr>
+      <w:r>
+        <w:rPr>
+          <w:rFonts w:cs="Calibri Light" w:ascii="Calibri Light" w:hAnsi="Calibri Light"/>
+          <w:b/>
+          <w:bCs/>
+          <w:sz w:val="24"/>
+          <w:szCs w:val="24"/>
+        </w:rPr>
+      </w:r>
+    </w:p>
+    <w:p>
+      <w:pPr>
+        <w:pStyle w:val="Normal"/>
+        <w:tabs>
+          <w:tab w:val="clear" w:pos="720"/>
+          <w:tab w:val="left" w:pos="432" w:leader="none"/>
+          <w:tab w:val="right" w:pos="9360" w:leader="none"/>
+        </w:tabs>
+        <w:jc w:val="both"/>
+        <w:rPr>
+          <w:rFonts w:ascii="Calibri Light" w:hAnsi="Calibri Light" w:cs="Calibri Light"/>
+          <w:b/>
+          <w:b/>
+          <w:bCs/>
+          <w:sz w:val="24"/>
+          <w:szCs w:val="24"/>
+        </w:rPr>
+      </w:pPr>
+      <w:r>
+        <w:rPr>
+          <w:rFonts w:cs="Calibri Light" w:ascii="Calibri Light" w:hAnsi="Calibri Light"/>
+          <w:b/>
+          <w:bCs/>
+          <w:sz w:val="24"/>
+          <w:szCs w:val="24"/>
+        </w:rPr>
+      </w:r>
+    </w:p>
+    <w:p>
+      <w:pPr>
+        <w:pStyle w:val="Normal"/>
+        <w:tabs>
+          <w:tab w:val="clear" w:pos="720"/>
+          <w:tab w:val="left" w:pos="432" w:leader="none"/>
+          <w:tab w:val="right" w:pos="9360" w:leader="none"/>
+        </w:tabs>
+        <w:jc w:val="both"/>
+        <w:rPr>
+          <w:rFonts w:ascii="Calibri Light" w:hAnsi="Calibri Light" w:cs="Calibri Light"/>
+          <w:b/>
+          <w:b/>
+          <w:bCs/>
+          <w:sz w:val="24"/>
+          <w:szCs w:val="24"/>
+        </w:rPr>
+      </w:pPr>
+      <w:r>
+        <w:rPr>
+          <w:rFonts w:cs="Calibri Light" w:ascii="Calibri Light" w:hAnsi="Calibri Light"/>
+          <w:b/>
+          <w:bCs/>
+          <w:sz w:val="24"/>
+          <w:szCs w:val="24"/>
+        </w:rPr>
+      </w:r>
+    </w:p>
+    <w:p>
+      <w:pPr>
+        <w:pStyle w:val="Normal"/>
+        <w:tabs>
+          <w:tab w:val="clear" w:pos="720"/>
+          <w:tab w:val="left" w:pos="432" w:leader="none"/>
+          <w:tab w:val="right" w:pos="9360" w:leader="none"/>
+        </w:tabs>
+        <w:jc w:val="both"/>
+        <w:rPr>
+          <w:rFonts w:ascii="Calibri Light" w:hAnsi="Calibri Light" w:cs="Calibri Light"/>
+          <w:b/>
+          <w:b/>
+          <w:bCs/>
+          <w:sz w:val="24"/>
+          <w:szCs w:val="24"/>
+        </w:rPr>
+      </w:pPr>
+      <w:r>
+        <w:rPr>
+          <w:rFonts w:cs="Calibri Light" w:ascii="Calibri Light" w:hAnsi="Calibri Light"/>
+          <w:b/>
+          <w:bCs/>
+          <w:sz w:val="24"/>
+          <w:szCs w:val="24"/>
+        </w:rPr>
+      </w:r>
+    </w:p>
+    <w:p>
+      <w:pPr>
+        <w:pStyle w:val="Normal"/>
+        <w:tabs>
+          <w:tab w:val="clear" w:pos="720"/>
+          <w:tab w:val="left" w:pos="432" w:leader="none"/>
+          <w:tab w:val="right" w:pos="9360" w:leader="none"/>
+        </w:tabs>
+        <w:jc w:val="both"/>
+        <w:rPr>
+          <w:rFonts w:ascii="Calibri Light" w:hAnsi="Calibri Light" w:cs="Calibri Light"/>
+          <w:b/>
+          <w:b/>
+          <w:bCs/>
+          <w:sz w:val="24"/>
+          <w:szCs w:val="24"/>
+        </w:rPr>
+      </w:pPr>
+      <w:r>
+        <w:rPr>
+          <w:rFonts w:cs="Calibri Light" w:ascii="Calibri Light" w:hAnsi="Calibri Light"/>
+          <w:b/>
+          <w:bCs/>
+          <w:sz w:val="24"/>
+          <w:szCs w:val="24"/>
+        </w:rPr>
+      </w:r>
+    </w:p>
+    <w:p>
+      <w:pPr>
+        <w:pStyle w:val="Normal"/>
+        <w:tabs>
+          <w:tab w:val="clear" w:pos="720"/>
+          <w:tab w:val="left" w:pos="432" w:leader="none"/>
+          <w:tab w:val="right" w:pos="9360" w:leader="none"/>
+        </w:tabs>
+        <w:jc w:val="both"/>
+        <w:rPr>
+          <w:rFonts w:ascii="Calibri Light" w:hAnsi="Calibri Light" w:cs="Calibri Light"/>
+          <w:b/>
+          <w:b/>
+          <w:bCs/>
+          <w:sz w:val="24"/>
+          <w:szCs w:val="24"/>
+        </w:rPr>
+      </w:pPr>
+      <w:r>
+        <w:rPr>
+          <w:rFonts w:cs="Calibri Light" w:ascii="Calibri Light" w:hAnsi="Calibri Light"/>
+          <w:b/>
+          <w:bCs/>
+          <w:sz w:val="24"/>
+          <w:szCs w:val="24"/>
+        </w:rPr>
+      </w:r>
+    </w:p>
+    <w:p>
+      <w:pPr>
+        <w:pStyle w:val="Normal"/>
+        <w:tabs>
+          <w:tab w:val="clear" w:pos="720"/>
+          <w:tab w:val="left" w:pos="432" w:leader="none"/>
+          <w:tab w:val="right" w:pos="9360" w:leader="none"/>
+        </w:tabs>
+        <w:jc w:val="both"/>
+        <w:rPr>
+          <w:rFonts w:ascii="Calibri Light" w:hAnsi="Calibri Light" w:cs="Calibri Light"/>
+          <w:b/>
+          <w:b/>
+          <w:bCs/>
+          <w:sz w:val="24"/>
+          <w:szCs w:val="24"/>
+        </w:rPr>
+      </w:pPr>
+      <w:r>
+        <w:rPr>
+          <w:rFonts w:cs="Calibri Light" w:ascii="Calibri Light" w:hAnsi="Calibri Light"/>
+          <w:b/>
+          <w:bCs/>
+          <w:sz w:val="24"/>
+          <w:szCs w:val="24"/>
+        </w:rPr>
+      </w:r>
+    </w:p>
+    <w:p>
+      <w:pPr>
+        <w:pStyle w:val="Normal"/>
+        <w:tabs>
+          <w:tab w:val="clear" w:pos="720"/>
+          <w:tab w:val="left" w:pos="432" w:leader="none"/>
+          <w:tab w:val="right" w:pos="9360" w:leader="none"/>
+        </w:tabs>
+        <w:jc w:val="both"/>
+        <w:rPr>
+          <w:rFonts w:ascii="Calibri Light" w:hAnsi="Calibri Light" w:cs="Calibri Light"/>
+          <w:b/>
+          <w:b/>
+          <w:bCs/>
+          <w:sz w:val="24"/>
+          <w:szCs w:val="24"/>
+        </w:rPr>
+      </w:pPr>
+      <w:r>
+        <w:rPr>
+          <w:rFonts w:cs="Calibri Light" w:ascii="Calibri Light" w:hAnsi="Calibri Light"/>
+          <w:b/>
+          <w:bCs/>
+          <w:sz w:val="24"/>
+          <w:szCs w:val="24"/>
+        </w:rPr>
+      </w:r>
+    </w:p>
+    <w:p>
+      <w:pPr>
+        <w:pStyle w:val="Normal"/>
+        <w:tabs>
+          <w:tab w:val="clear" w:pos="720"/>
+          <w:tab w:val="left" w:pos="432" w:leader="none"/>
+          <w:tab w:val="right" w:pos="9360" w:leader="none"/>
+        </w:tabs>
+        <w:jc w:val="both"/>
+        <w:rPr>
+          <w:rFonts w:ascii="Calibri Light" w:hAnsi="Calibri Light" w:cs="Calibri Light"/>
+          <w:b/>
+          <w:b/>
+          <w:bCs/>
+          <w:sz w:val="24"/>
+          <w:szCs w:val="24"/>
+        </w:rPr>
+      </w:pPr>
+      <w:r>
+        <w:rPr>
+          <w:rFonts w:cs="Calibri Light" w:ascii="Calibri Light" w:hAnsi="Calibri Light"/>
+          <w:b/>
+          <w:bCs/>
+          <w:sz w:val="24"/>
+          <w:szCs w:val="24"/>
+        </w:rPr>
+      </w:r>
+    </w:p>
+    <w:p>
+      <w:pPr>
+        <w:pStyle w:val="Normal"/>
+        <w:tabs>
+          <w:tab w:val="clear" w:pos="720"/>
+          <w:tab w:val="left" w:pos="432" w:leader="none"/>
+          <w:tab w:val="right" w:pos="9360" w:leader="none"/>
+        </w:tabs>
+        <w:jc w:val="both"/>
+        <w:rPr>
+          <w:rFonts w:ascii="Calibri Light" w:hAnsi="Calibri Light" w:cs="Calibri Light"/>
+          <w:b/>
+          <w:b/>
+          <w:bCs/>
+          <w:sz w:val="24"/>
+          <w:szCs w:val="24"/>
+        </w:rPr>
+      </w:pPr>
+      <w:r>
+        <w:rPr>
+          <w:rFonts w:cs="Calibri Light" w:ascii="Calibri Light" w:hAnsi="Calibri Light"/>
+          <w:b/>
+          <w:bCs/>
+          <w:sz w:val="24"/>
+          <w:szCs w:val="24"/>
+        </w:rPr>
+        <w:drawing>
+          <wp:anchor behindDoc="0" distT="0" distB="0" distL="0" distR="0" simplePos="0" locked="0" layoutInCell="0" allowOverlap="1" relativeHeight="7">
+            <wp:simplePos x="0" y="0"/>
+            <wp:positionH relativeFrom="column">
+              <wp:posOffset>428625</wp:posOffset>
+            </wp:positionH>
+            <wp:positionV relativeFrom="paragraph">
+              <wp:posOffset>155575</wp:posOffset>
+            </wp:positionV>
+            <wp:extent cx="4793615" cy="2780030"/>
+            <wp:effectExtent l="0" t="0" r="0" b="0"/>
+            <wp:wrapSquare wrapText="largest"/>
+            <wp:docPr id="4" name="Imagen2" descr=""/>
+            <wp:cNvGraphicFramePr>
+              <a:graphicFrameLocks xmlns:a="http://schemas.openxmlformats.org/drawingml/2006/main" noChangeAspect="1"/>
+            </wp:cNvGraphicFramePr>
+            <a:graphic xmlns:a="http://schemas.openxmlformats.org/drawingml/2006/main">
+              <a:graphicData uri="http://schemas.openxmlformats.org/drawingml/2006/picture">
+                <pic:pic xmlns:pic="http://schemas.openxmlformats.org/drawingml/2006/picture">
+                  <pic:nvPicPr>
+                    <pic:cNvPr id="4" name="Imagen2" descr=""/>
+                    <pic:cNvPicPr>
+                      <a:picLocks noChangeAspect="1" noChangeArrowheads="1"/>
+                    </pic:cNvPicPr>
+                  </pic:nvPicPr>
+                  <pic:blipFill>
+                    <a:blip r:embed="rId8"/>
+                    <a:srcRect l="49972" t="2252" r="33534" b="14222"/>
+                    <a:stretch>
+                      <a:fillRect/>
+                    </a:stretch>
+                  </pic:blipFill>
+                  <pic:spPr bwMode="auto">
+                    <a:xfrm>
+                      <a:off x="0" y="0"/>
+                      <a:ext cx="4793615" cy="2780030"/>
+                    </a:xfrm>
+                    <a:prstGeom prst="rect">
+                      <a:avLst/>
+                    </a:prstGeom>
+                  </pic:spPr>
+                </pic:pic>
+              </a:graphicData>
+            </a:graphic>
+          </wp:anchor>
+        </w:drawing>
+      </w:r>
+    </w:p>
+    <w:p>
+      <w:pPr>
+        <w:pStyle w:val="Normal"/>
+        <w:tabs>
+          <w:tab w:val="clear" w:pos="720"/>
+          <w:tab w:val="left" w:pos="432" w:leader="none"/>
+          <w:tab w:val="right" w:pos="9360" w:leader="none"/>
+        </w:tabs>
+        <w:jc w:val="both"/>
+        <w:rPr>
+          <w:rFonts w:ascii="Calibri Light" w:hAnsi="Calibri Light" w:cs="Calibri Light"/>
+          <w:b/>
+          <w:b/>
+          <w:bCs/>
+          <w:sz w:val="24"/>
+          <w:szCs w:val="24"/>
+        </w:rPr>
+      </w:pPr>
       <w:r>
         <w:rPr>
           <w:rFonts w:cs="Calibri Light" w:ascii="Calibri Light" w:hAnsi="Calibri Light"/>
@@ -6126,7 +8007,876 @@
           <w:szCs w:val="24"/>
           <w:lang w:val="es-PE" w:eastAsia="es-PE"/>
         </w:rPr>
-        <w:t xml:space="preserve">. </w:t>
+        <w:t xml:space="preserve">     </w:t>
+      </w:r>
+    </w:p>
+    <w:p>
+      <w:pPr>
+        <w:pStyle w:val="Normal"/>
+        <w:tabs>
+          <w:tab w:val="clear" w:pos="720"/>
+          <w:tab w:val="left" w:pos="432" w:leader="none"/>
+          <w:tab w:val="right" w:pos="9360" w:leader="none"/>
+        </w:tabs>
+        <w:jc w:val="both"/>
+        <w:rPr>
+          <w:rFonts w:ascii="Calibri Light" w:hAnsi="Calibri Light" w:cs="Calibri Light"/>
+          <w:b/>
+          <w:b/>
+          <w:bCs/>
+          <w:sz w:val="24"/>
+          <w:szCs w:val="24"/>
+        </w:rPr>
+      </w:pPr>
+      <w:r>
+        <w:rPr>
+          <w:rFonts w:cs="Calibri Light" w:ascii="Calibri Light" w:hAnsi="Calibri Light"/>
+          <w:b/>
+          <w:bCs/>
+          <w:sz w:val="24"/>
+          <w:szCs w:val="24"/>
+        </w:rPr>
+      </w:r>
+    </w:p>
+    <w:p>
+      <w:pPr>
+        <w:pStyle w:val="Normal"/>
+        <w:tabs>
+          <w:tab w:val="clear" w:pos="720"/>
+          <w:tab w:val="left" w:pos="432" w:leader="none"/>
+          <w:tab w:val="right" w:pos="9360" w:leader="none"/>
+        </w:tabs>
+        <w:jc w:val="both"/>
+        <w:rPr>
+          <w:rFonts w:ascii="Calibri Light" w:hAnsi="Calibri Light" w:cs="Calibri Light"/>
+          <w:b/>
+          <w:b/>
+          <w:bCs/>
+          <w:sz w:val="24"/>
+          <w:szCs w:val="24"/>
+        </w:rPr>
+      </w:pPr>
+      <w:r>
+        <w:rPr>
+          <w:rFonts w:cs="Calibri Light" w:ascii="Calibri Light" w:hAnsi="Calibri Light"/>
+          <w:b/>
+          <w:bCs/>
+          <w:sz w:val="24"/>
+          <w:szCs w:val="24"/>
+        </w:rPr>
+      </w:r>
+    </w:p>
+    <w:p>
+      <w:pPr>
+        <w:pStyle w:val="Normal"/>
+        <w:tabs>
+          <w:tab w:val="clear" w:pos="720"/>
+          <w:tab w:val="left" w:pos="432" w:leader="none"/>
+          <w:tab w:val="right" w:pos="9360" w:leader="none"/>
+        </w:tabs>
+        <w:jc w:val="both"/>
+        <w:rPr>
+          <w:rFonts w:ascii="Calibri Light" w:hAnsi="Calibri Light" w:cs="Calibri Light"/>
+          <w:b/>
+          <w:b/>
+          <w:bCs/>
+          <w:sz w:val="24"/>
+          <w:szCs w:val="24"/>
+        </w:rPr>
+      </w:pPr>
+      <w:r>
+        <w:rPr>
+          <w:rFonts w:cs="Calibri Light" w:ascii="Calibri Light" w:hAnsi="Calibri Light"/>
+          <w:b/>
+          <w:bCs/>
+          <w:sz w:val="24"/>
+          <w:szCs w:val="24"/>
+        </w:rPr>
+      </w:r>
+    </w:p>
+    <w:p>
+      <w:pPr>
+        <w:pStyle w:val="Normal"/>
+        <w:tabs>
+          <w:tab w:val="clear" w:pos="720"/>
+          <w:tab w:val="left" w:pos="432" w:leader="none"/>
+          <w:tab w:val="right" w:pos="9360" w:leader="none"/>
+        </w:tabs>
+        <w:jc w:val="both"/>
+        <w:rPr>
+          <w:rFonts w:ascii="Calibri Light" w:hAnsi="Calibri Light" w:cs="Calibri Light"/>
+          <w:b/>
+          <w:b/>
+          <w:bCs/>
+          <w:sz w:val="24"/>
+          <w:szCs w:val="24"/>
+        </w:rPr>
+      </w:pPr>
+      <w:r>
+        <w:rPr>
+          <w:rFonts w:cs="Calibri Light" w:ascii="Calibri Light" w:hAnsi="Calibri Light"/>
+          <w:b/>
+          <w:bCs/>
+          <w:sz w:val="24"/>
+          <w:szCs w:val="24"/>
+        </w:rPr>
+      </w:r>
+    </w:p>
+    <w:p>
+      <w:pPr>
+        <w:pStyle w:val="Normal"/>
+        <w:tabs>
+          <w:tab w:val="clear" w:pos="720"/>
+          <w:tab w:val="left" w:pos="432" w:leader="none"/>
+          <w:tab w:val="right" w:pos="9360" w:leader="none"/>
+        </w:tabs>
+        <w:jc w:val="both"/>
+        <w:rPr>
+          <w:rFonts w:ascii="Calibri Light" w:hAnsi="Calibri Light" w:cs="Calibri Light"/>
+          <w:b/>
+          <w:b/>
+          <w:bCs/>
+          <w:sz w:val="24"/>
+          <w:szCs w:val="24"/>
+        </w:rPr>
+      </w:pPr>
+      <w:r>
+        <w:rPr>
+          <w:rFonts w:cs="Calibri Light" w:ascii="Calibri Light" w:hAnsi="Calibri Light"/>
+          <w:b/>
+          <w:bCs/>
+          <w:sz w:val="24"/>
+          <w:szCs w:val="24"/>
+        </w:rPr>
+      </w:r>
+    </w:p>
+    <w:p>
+      <w:pPr>
+        <w:pStyle w:val="Normal"/>
+        <w:tabs>
+          <w:tab w:val="clear" w:pos="720"/>
+          <w:tab w:val="left" w:pos="432" w:leader="none"/>
+          <w:tab w:val="right" w:pos="9360" w:leader="none"/>
+        </w:tabs>
+        <w:jc w:val="both"/>
+        <w:rPr>
+          <w:rFonts w:ascii="Calibri Light" w:hAnsi="Calibri Light" w:cs="Calibri Light"/>
+          <w:b/>
+          <w:b/>
+          <w:bCs/>
+          <w:sz w:val="24"/>
+          <w:szCs w:val="24"/>
+        </w:rPr>
+      </w:pPr>
+      <w:r>
+        <w:rPr>
+          <w:rFonts w:cs="Calibri Light" w:ascii="Calibri Light" w:hAnsi="Calibri Light"/>
+          <w:b/>
+          <w:bCs/>
+          <w:sz w:val="24"/>
+          <w:szCs w:val="24"/>
+        </w:rPr>
+      </w:r>
+    </w:p>
+    <w:p>
+      <w:pPr>
+        <w:pStyle w:val="Normal"/>
+        <w:tabs>
+          <w:tab w:val="clear" w:pos="720"/>
+          <w:tab w:val="left" w:pos="432" w:leader="none"/>
+          <w:tab w:val="right" w:pos="9360" w:leader="none"/>
+        </w:tabs>
+        <w:jc w:val="both"/>
+        <w:rPr>
+          <w:rFonts w:ascii="Calibri Light" w:hAnsi="Calibri Light" w:cs="Calibri Light"/>
+          <w:b/>
+          <w:b/>
+          <w:bCs/>
+          <w:sz w:val="24"/>
+          <w:szCs w:val="24"/>
+        </w:rPr>
+      </w:pPr>
+      <w:r>
+        <w:rPr>
+          <w:rFonts w:cs="Calibri Light" w:ascii="Calibri Light" w:hAnsi="Calibri Light"/>
+          <w:b/>
+          <w:bCs/>
+          <w:sz w:val="24"/>
+          <w:szCs w:val="24"/>
+        </w:rPr>
+      </w:r>
+    </w:p>
+    <w:p>
+      <w:pPr>
+        <w:pStyle w:val="Normal"/>
+        <w:tabs>
+          <w:tab w:val="clear" w:pos="720"/>
+          <w:tab w:val="left" w:pos="432" w:leader="none"/>
+          <w:tab w:val="right" w:pos="9360" w:leader="none"/>
+        </w:tabs>
+        <w:jc w:val="both"/>
+        <w:rPr>
+          <w:rFonts w:ascii="Calibri Light" w:hAnsi="Calibri Light" w:cs="Calibri Light"/>
+          <w:b/>
+          <w:b/>
+          <w:bCs/>
+          <w:sz w:val="24"/>
+          <w:szCs w:val="24"/>
+        </w:rPr>
+      </w:pPr>
+      <w:r>
+        <w:rPr>
+          <w:rFonts w:cs="Calibri Light" w:ascii="Calibri Light" w:hAnsi="Calibri Light"/>
+          <w:b/>
+          <w:bCs/>
+          <w:sz w:val="24"/>
+          <w:szCs w:val="24"/>
+        </w:rPr>
+      </w:r>
+    </w:p>
+    <w:p>
+      <w:pPr>
+        <w:pStyle w:val="Normal"/>
+        <w:tabs>
+          <w:tab w:val="clear" w:pos="720"/>
+          <w:tab w:val="left" w:pos="432" w:leader="none"/>
+          <w:tab w:val="right" w:pos="9360" w:leader="none"/>
+        </w:tabs>
+        <w:jc w:val="both"/>
+        <w:rPr>
+          <w:rFonts w:ascii="Calibri Light" w:hAnsi="Calibri Light" w:cs="Calibri Light"/>
+          <w:b/>
+          <w:b/>
+          <w:bCs/>
+          <w:sz w:val="24"/>
+          <w:szCs w:val="24"/>
+        </w:rPr>
+      </w:pPr>
+      <w:r>
+        <w:rPr>
+          <w:rFonts w:cs="Calibri Light" w:ascii="Calibri Light" w:hAnsi="Calibri Light"/>
+          <w:b/>
+          <w:bCs/>
+          <w:sz w:val="24"/>
+          <w:szCs w:val="24"/>
+        </w:rPr>
+      </w:r>
+    </w:p>
+    <w:p>
+      <w:pPr>
+        <w:pStyle w:val="Normal"/>
+        <w:tabs>
+          <w:tab w:val="clear" w:pos="720"/>
+          <w:tab w:val="left" w:pos="432" w:leader="none"/>
+          <w:tab w:val="right" w:pos="9360" w:leader="none"/>
+        </w:tabs>
+        <w:jc w:val="both"/>
+        <w:rPr>
+          <w:rFonts w:ascii="Calibri Light" w:hAnsi="Calibri Light" w:cs="Calibri Light"/>
+          <w:b/>
+          <w:b/>
+          <w:bCs/>
+          <w:sz w:val="24"/>
+          <w:szCs w:val="24"/>
+        </w:rPr>
+      </w:pPr>
+      <w:r>
+        <w:rPr>
+          <w:rFonts w:cs="Calibri Light" w:ascii="Calibri Light" w:hAnsi="Calibri Light"/>
+          <w:b/>
+          <w:bCs/>
+          <w:sz w:val="24"/>
+          <w:szCs w:val="24"/>
+        </w:rPr>
+      </w:r>
+    </w:p>
+    <w:p>
+      <w:pPr>
+        <w:pStyle w:val="Normal"/>
+        <w:tabs>
+          <w:tab w:val="clear" w:pos="720"/>
+          <w:tab w:val="left" w:pos="432" w:leader="none"/>
+          <w:tab w:val="right" w:pos="9360" w:leader="none"/>
+        </w:tabs>
+        <w:jc w:val="both"/>
+        <w:rPr>
+          <w:rFonts w:ascii="Calibri Light" w:hAnsi="Calibri Light" w:cs="Calibri Light"/>
+          <w:b/>
+          <w:b/>
+          <w:bCs/>
+          <w:sz w:val="24"/>
+          <w:szCs w:val="24"/>
+        </w:rPr>
+      </w:pPr>
+      <w:r>
+        <w:rPr>
+          <w:rFonts w:cs="Calibri Light" w:ascii="Calibri Light" w:hAnsi="Calibri Light"/>
+          <w:b/>
+          <w:bCs/>
+          <w:sz w:val="24"/>
+          <w:szCs w:val="24"/>
+        </w:rPr>
+      </w:r>
+    </w:p>
+    <w:p>
+      <w:pPr>
+        <w:pStyle w:val="Normal"/>
+        <w:tabs>
+          <w:tab w:val="clear" w:pos="720"/>
+          <w:tab w:val="left" w:pos="432" w:leader="none"/>
+          <w:tab w:val="right" w:pos="9360" w:leader="none"/>
+        </w:tabs>
+        <w:jc w:val="both"/>
+        <w:rPr>
+          <w:rFonts w:ascii="Calibri Light" w:hAnsi="Calibri Light" w:cs="Calibri Light"/>
+          <w:b/>
+          <w:b/>
+          <w:bCs/>
+          <w:sz w:val="24"/>
+          <w:szCs w:val="24"/>
+        </w:rPr>
+      </w:pPr>
+      <w:r>
+        <w:rPr>
+          <w:rFonts w:cs="Calibri Light" w:ascii="Calibri Light" w:hAnsi="Calibri Light"/>
+          <w:b/>
+          <w:bCs/>
+          <w:sz w:val="24"/>
+          <w:szCs w:val="24"/>
+        </w:rPr>
+      </w:r>
+    </w:p>
+    <w:p>
+      <w:pPr>
+        <w:pStyle w:val="Normal"/>
+        <w:tabs>
+          <w:tab w:val="clear" w:pos="720"/>
+          <w:tab w:val="left" w:pos="432" w:leader="none"/>
+          <w:tab w:val="right" w:pos="9360" w:leader="none"/>
+        </w:tabs>
+        <w:jc w:val="both"/>
+        <w:rPr>
+          <w:rFonts w:ascii="Calibri Light" w:hAnsi="Calibri Light" w:cs="Calibri Light"/>
+          <w:b/>
+          <w:b/>
+          <w:bCs/>
+          <w:sz w:val="24"/>
+          <w:szCs w:val="24"/>
+        </w:rPr>
+      </w:pPr>
+      <w:r>
+        <w:rPr>
+          <w:rFonts w:cs="Calibri Light" w:ascii="Calibri Light" w:hAnsi="Calibri Light"/>
+          <w:b/>
+          <w:bCs/>
+          <w:sz w:val="24"/>
+          <w:szCs w:val="24"/>
+        </w:rPr>
+      </w:r>
+    </w:p>
+    <w:p>
+      <w:pPr>
+        <w:pStyle w:val="Normal"/>
+        <w:tabs>
+          <w:tab w:val="clear" w:pos="720"/>
+          <w:tab w:val="left" w:pos="432" w:leader="none"/>
+          <w:tab w:val="right" w:pos="9360" w:leader="none"/>
+        </w:tabs>
+        <w:jc w:val="both"/>
+        <w:rPr>
+          <w:rFonts w:ascii="Calibri Light" w:hAnsi="Calibri Light" w:cs="Calibri Light"/>
+          <w:b/>
+          <w:b/>
+          <w:bCs/>
+          <w:sz w:val="24"/>
+          <w:szCs w:val="24"/>
+        </w:rPr>
+      </w:pPr>
+      <w:r>
+        <w:rPr>
+          <w:rFonts w:cs="Calibri Light" w:ascii="Calibri Light" w:hAnsi="Calibri Light"/>
+          <w:b/>
+          <w:bCs/>
+          <w:sz w:val="24"/>
+          <w:szCs w:val="24"/>
+        </w:rPr>
+      </w:r>
+    </w:p>
+    <w:p>
+      <w:pPr>
+        <w:pStyle w:val="Normal"/>
+        <w:tabs>
+          <w:tab w:val="clear" w:pos="720"/>
+          <w:tab w:val="left" w:pos="432" w:leader="none"/>
+          <w:tab w:val="right" w:pos="9360" w:leader="none"/>
+        </w:tabs>
+        <w:jc w:val="both"/>
+        <w:rPr>
+          <w:rFonts w:ascii="Calibri Light" w:hAnsi="Calibri Light" w:cs="Calibri Light"/>
+          <w:b/>
+          <w:b/>
+          <w:bCs/>
+          <w:sz w:val="24"/>
+          <w:szCs w:val="24"/>
+        </w:rPr>
+      </w:pPr>
+      <w:r>
+        <w:rPr>
+          <w:rFonts w:cs="Calibri Light" w:ascii="Calibri Light" w:hAnsi="Calibri Light"/>
+          <w:b/>
+          <w:bCs/>
+          <w:sz w:val="24"/>
+          <w:szCs w:val="24"/>
+        </w:rPr>
+      </w:r>
+    </w:p>
+    <w:p>
+      <w:pPr>
+        <w:pStyle w:val="Normal"/>
+        <w:tabs>
+          <w:tab w:val="clear" w:pos="720"/>
+          <w:tab w:val="left" w:pos="432" w:leader="none"/>
+          <w:tab w:val="right" w:pos="9360" w:leader="none"/>
+        </w:tabs>
+        <w:jc w:val="both"/>
+        <w:rPr>
+          <w:rFonts w:ascii="Calibri Light" w:hAnsi="Calibri Light" w:cs="Calibri Light"/>
+          <w:b/>
+          <w:b/>
+          <w:bCs/>
+          <w:sz w:val="24"/>
+          <w:szCs w:val="24"/>
+        </w:rPr>
+      </w:pPr>
+      <w:r>
+        <w:rPr>
+          <w:rFonts w:cs="Calibri Light" w:ascii="Calibri Light" w:hAnsi="Calibri Light"/>
+          <w:b/>
+          <w:bCs/>
+          <w:sz w:val="24"/>
+          <w:szCs w:val="24"/>
+        </w:rPr>
+      </w:r>
+    </w:p>
+    <w:p>
+      <w:pPr>
+        <w:pStyle w:val="Normal"/>
+        <w:tabs>
+          <w:tab w:val="clear" w:pos="720"/>
+          <w:tab w:val="left" w:pos="432" w:leader="none"/>
+          <w:tab w:val="right" w:pos="9360" w:leader="none"/>
+        </w:tabs>
+        <w:jc w:val="both"/>
+        <w:rPr>
+          <w:rFonts w:ascii="Calibri Light" w:hAnsi="Calibri Light" w:cs="Calibri Light"/>
+          <w:b/>
+          <w:b/>
+          <w:bCs/>
+          <w:sz w:val="24"/>
+          <w:szCs w:val="24"/>
+        </w:rPr>
+      </w:pPr>
+      <w:r>
+        <w:rPr>
+          <w:rFonts w:cs="Calibri Light" w:ascii="Calibri Light" w:hAnsi="Calibri Light"/>
+          <w:b/>
+          <w:bCs/>
+          <w:sz w:val="24"/>
+          <w:szCs w:val="24"/>
+        </w:rPr>
+      </w:r>
+    </w:p>
+    <w:p>
+      <w:pPr>
+        <w:pStyle w:val="Normal"/>
+        <w:tabs>
+          <w:tab w:val="clear" w:pos="720"/>
+          <w:tab w:val="left" w:pos="432" w:leader="none"/>
+          <w:tab w:val="right" w:pos="9360" w:leader="none"/>
+        </w:tabs>
+        <w:jc w:val="both"/>
+        <w:rPr>
+          <w:rFonts w:ascii="Calibri Light" w:hAnsi="Calibri Light" w:cs="Calibri Light"/>
+          <w:b/>
+          <w:b/>
+          <w:bCs/>
+          <w:sz w:val="24"/>
+          <w:szCs w:val="24"/>
+        </w:rPr>
+      </w:pPr>
+      <w:r>
+        <w:rPr>
+          <w:rFonts w:cs="Calibri Light" w:ascii="Calibri Light" w:hAnsi="Calibri Light"/>
+          <w:b/>
+          <w:bCs/>
+          <w:sz w:val="24"/>
+          <w:szCs w:val="24"/>
+        </w:rPr>
+      </w:r>
+    </w:p>
+    <w:p>
+      <w:pPr>
+        <w:pStyle w:val="Normal"/>
+        <w:tabs>
+          <w:tab w:val="clear" w:pos="720"/>
+          <w:tab w:val="left" w:pos="432" w:leader="none"/>
+          <w:tab w:val="right" w:pos="9360" w:leader="none"/>
+        </w:tabs>
+        <w:jc w:val="both"/>
+        <w:rPr>
+          <w:rFonts w:ascii="Calibri Light" w:hAnsi="Calibri Light" w:cs="Calibri Light"/>
+          <w:b/>
+          <w:b/>
+          <w:bCs/>
+          <w:sz w:val="24"/>
+          <w:szCs w:val="24"/>
+        </w:rPr>
+      </w:pPr>
+      <w:r>
+        <w:rPr>
+          <w:rFonts w:cs="Calibri Light" w:ascii="Calibri Light" w:hAnsi="Calibri Light"/>
+          <w:b/>
+          <w:bCs/>
+          <w:sz w:val="24"/>
+          <w:szCs w:val="24"/>
+        </w:rPr>
+      </w:r>
+    </w:p>
+    <w:p>
+      <w:pPr>
+        <w:pStyle w:val="Normal"/>
+        <w:tabs>
+          <w:tab w:val="clear" w:pos="720"/>
+          <w:tab w:val="left" w:pos="432" w:leader="none"/>
+          <w:tab w:val="right" w:pos="9360" w:leader="none"/>
+        </w:tabs>
+        <w:jc w:val="both"/>
+        <w:rPr>
+          <w:rFonts w:ascii="Calibri Light" w:hAnsi="Calibri Light" w:cs="Calibri Light"/>
+          <w:b/>
+          <w:b/>
+          <w:bCs/>
+          <w:sz w:val="24"/>
+          <w:szCs w:val="24"/>
+        </w:rPr>
+      </w:pPr>
+      <w:r>
+        <w:rPr>
+          <w:rFonts w:cs="Calibri Light" w:ascii="Calibri Light" w:hAnsi="Calibri Light"/>
+          <w:b/>
+          <w:bCs/>
+          <w:sz w:val="24"/>
+          <w:szCs w:val="24"/>
+        </w:rPr>
+      </w:r>
+    </w:p>
+    <w:p>
+      <w:pPr>
+        <w:pStyle w:val="Normal"/>
+        <w:tabs>
+          <w:tab w:val="clear" w:pos="720"/>
+          <w:tab w:val="left" w:pos="432" w:leader="none"/>
+          <w:tab w:val="right" w:pos="9360" w:leader="none"/>
+        </w:tabs>
+        <w:jc w:val="both"/>
+        <w:rPr>
+          <w:rFonts w:ascii="Calibri Light" w:hAnsi="Calibri Light" w:cs="Calibri Light"/>
+          <w:b/>
+          <w:b/>
+          <w:bCs/>
+          <w:sz w:val="24"/>
+          <w:szCs w:val="24"/>
+        </w:rPr>
+      </w:pPr>
+      <w:r>
+        <w:rPr>
+          <w:rFonts w:cs="Calibri Light" w:ascii="Calibri Light" w:hAnsi="Calibri Light"/>
+          <w:b/>
+          <w:bCs/>
+          <w:sz w:val="24"/>
+          <w:szCs w:val="24"/>
+        </w:rPr>
+      </w:r>
+    </w:p>
+    <w:p>
+      <w:pPr>
+        <w:pStyle w:val="Normal"/>
+        <w:tabs>
+          <w:tab w:val="clear" w:pos="720"/>
+          <w:tab w:val="left" w:pos="432" w:leader="none"/>
+          <w:tab w:val="right" w:pos="9360" w:leader="none"/>
+        </w:tabs>
+        <w:jc w:val="both"/>
+        <w:rPr>
+          <w:rFonts w:ascii="Calibri Light" w:hAnsi="Calibri Light" w:cs="Calibri Light"/>
+          <w:b/>
+          <w:b/>
+          <w:bCs/>
+          <w:sz w:val="24"/>
+          <w:szCs w:val="24"/>
+        </w:rPr>
+      </w:pPr>
+      <w:r>
+        <w:rPr>
+          <w:rFonts w:cs="Calibri Light" w:ascii="Calibri Light" w:hAnsi="Calibri Light"/>
+          <w:b/>
+          <w:bCs/>
+          <w:sz w:val="24"/>
+          <w:szCs w:val="24"/>
+        </w:rPr>
+      </w:r>
+    </w:p>
+    <w:p>
+      <w:pPr>
+        <w:pStyle w:val="Normal"/>
+        <w:tabs>
+          <w:tab w:val="clear" w:pos="720"/>
+          <w:tab w:val="left" w:pos="432" w:leader="none"/>
+          <w:tab w:val="right" w:pos="9360" w:leader="none"/>
+        </w:tabs>
+        <w:jc w:val="both"/>
+        <w:rPr>
+          <w:rFonts w:ascii="Calibri Light" w:hAnsi="Calibri Light" w:cs="Calibri Light"/>
+          <w:b/>
+          <w:b/>
+          <w:bCs/>
+          <w:sz w:val="24"/>
+          <w:szCs w:val="24"/>
+        </w:rPr>
+      </w:pPr>
+      <w:r>
+        <w:rPr>
+          <w:rFonts w:cs="Calibri Light" w:ascii="Calibri Light" w:hAnsi="Calibri Light"/>
+          <w:b/>
+          <w:bCs/>
+          <w:sz w:val="24"/>
+          <w:szCs w:val="24"/>
+        </w:rPr>
+      </w:r>
+    </w:p>
+    <w:p>
+      <w:pPr>
+        <w:pStyle w:val="Normal"/>
+        <w:tabs>
+          <w:tab w:val="clear" w:pos="720"/>
+          <w:tab w:val="left" w:pos="432" w:leader="none"/>
+          <w:tab w:val="right" w:pos="9360" w:leader="none"/>
+        </w:tabs>
+        <w:jc w:val="both"/>
+        <w:rPr>
+          <w:rFonts w:ascii="Calibri Light" w:hAnsi="Calibri Light" w:cs="Calibri Light"/>
+          <w:b/>
+          <w:b/>
+          <w:bCs/>
+          <w:sz w:val="24"/>
+          <w:szCs w:val="24"/>
+        </w:rPr>
+      </w:pPr>
+      <w:r>
+        <w:rPr>
+          <w:rFonts w:cs="Calibri Light" w:ascii="Calibri Light" w:hAnsi="Calibri Light"/>
+          <w:b/>
+          <w:bCs/>
+          <w:sz w:val="24"/>
+          <w:szCs w:val="24"/>
+        </w:rPr>
+      </w:r>
+    </w:p>
+    <w:p>
+      <w:pPr>
+        <w:pStyle w:val="Normal"/>
+        <w:tabs>
+          <w:tab w:val="clear" w:pos="720"/>
+          <w:tab w:val="left" w:pos="432" w:leader="none"/>
+          <w:tab w:val="right" w:pos="9360" w:leader="none"/>
+        </w:tabs>
+        <w:jc w:val="both"/>
+        <w:rPr>
+          <w:rFonts w:ascii="Calibri Light" w:hAnsi="Calibri Light" w:cs="Calibri Light"/>
+          <w:b/>
+          <w:b/>
+          <w:bCs/>
+          <w:sz w:val="24"/>
+          <w:szCs w:val="24"/>
+        </w:rPr>
+      </w:pPr>
+      <w:r>
+        <w:rPr>
+          <w:rFonts w:cs="Calibri Light" w:ascii="Calibri Light" w:hAnsi="Calibri Light"/>
+          <w:b/>
+          <w:bCs/>
+          <w:sz w:val="24"/>
+          <w:szCs w:val="24"/>
+        </w:rPr>
+        <w:drawing>
+          <wp:anchor behindDoc="0" distT="0" distB="0" distL="0" distR="0" simplePos="0" locked="0" layoutInCell="0" allowOverlap="1" relativeHeight="5">
+            <wp:simplePos x="0" y="0"/>
+            <wp:positionH relativeFrom="column">
+              <wp:posOffset>403225</wp:posOffset>
+            </wp:positionH>
+            <wp:positionV relativeFrom="paragraph">
+              <wp:posOffset>104140</wp:posOffset>
+            </wp:positionV>
+            <wp:extent cx="4946015" cy="2780030"/>
+            <wp:effectExtent l="0" t="0" r="0" b="0"/>
+            <wp:wrapSquare wrapText="largest"/>
+            <wp:docPr id="5" name="Imagen5" descr=""/>
+            <wp:cNvGraphicFramePr>
+              <a:graphicFrameLocks xmlns:a="http://schemas.openxmlformats.org/drawingml/2006/main" noChangeAspect="1"/>
+            </wp:cNvGraphicFramePr>
+            <a:graphic xmlns:a="http://schemas.openxmlformats.org/drawingml/2006/main">
+              <a:graphicData uri="http://schemas.openxmlformats.org/drawingml/2006/picture">
+                <pic:pic xmlns:pic="http://schemas.openxmlformats.org/drawingml/2006/picture">
+                  <pic:nvPicPr>
+                    <pic:cNvPr id="5" name="Imagen5" descr=""/>
+                    <pic:cNvPicPr>
+                      <a:picLocks noChangeAspect="1" noChangeArrowheads="1"/>
+                    </pic:cNvPicPr>
+                  </pic:nvPicPr>
+                  <pic:blipFill>
+                    <a:blip r:embed="rId9"/>
+                    <a:srcRect l="66375" t="2252" r="16615" b="14222"/>
+                    <a:stretch>
+                      <a:fillRect/>
+                    </a:stretch>
+                  </pic:blipFill>
+                  <pic:spPr bwMode="auto">
+                    <a:xfrm>
+                      <a:off x="0" y="0"/>
+                      <a:ext cx="4946015" cy="2780030"/>
+                    </a:xfrm>
+                    <a:prstGeom prst="rect">
+                      <a:avLst/>
+                    </a:prstGeom>
+                  </pic:spPr>
+                </pic:pic>
+              </a:graphicData>
+            </a:graphic>
+          </wp:anchor>
+        </w:drawing>
+      </w:r>
+    </w:p>
+    <w:p>
+      <w:pPr>
+        <w:pStyle w:val="Normal"/>
+        <w:tabs>
+          <w:tab w:val="clear" w:pos="720"/>
+          <w:tab w:val="left" w:pos="432" w:leader="none"/>
+          <w:tab w:val="right" w:pos="9360" w:leader="none"/>
+        </w:tabs>
+        <w:jc w:val="both"/>
+        <w:rPr>
+          <w:rFonts w:ascii="Calibri Light" w:hAnsi="Calibri Light" w:cs="Calibri Light"/>
+          <w:b/>
+          <w:b/>
+          <w:bCs/>
+          <w:sz w:val="24"/>
+          <w:szCs w:val="24"/>
+        </w:rPr>
+      </w:pPr>
+      <w:r>
+        <w:rPr>
+          <w:rFonts w:cs="Calibri Light" w:ascii="Calibri Light" w:hAnsi="Calibri Light"/>
+          <w:b/>
+          <w:bCs/>
+          <w:sz w:val="24"/>
+          <w:szCs w:val="24"/>
+        </w:rPr>
+      </w:r>
+    </w:p>
+    <w:p>
+      <w:pPr>
+        <w:pStyle w:val="Normal"/>
+        <w:tabs>
+          <w:tab w:val="clear" w:pos="720"/>
+          <w:tab w:val="left" w:pos="432" w:leader="none"/>
+          <w:tab w:val="right" w:pos="9360" w:leader="none"/>
+        </w:tabs>
+        <w:jc w:val="both"/>
+        <w:rPr>
+          <w:rFonts w:ascii="Calibri Light" w:hAnsi="Calibri Light" w:cs="Calibri Light"/>
+          <w:b/>
+          <w:b/>
+          <w:bCs/>
+          <w:sz w:val="24"/>
+          <w:szCs w:val="24"/>
+        </w:rPr>
+      </w:pPr>
+      <w:r>
+        <w:rPr>
+          <w:rFonts w:cs="Calibri Light" w:ascii="Calibri Light" w:hAnsi="Calibri Light"/>
+          <w:b/>
+          <w:bCs/>
+          <w:sz w:val="24"/>
+          <w:szCs w:val="24"/>
+        </w:rPr>
+      </w:r>
+    </w:p>
+    <w:p>
+      <w:pPr>
+        <w:pStyle w:val="Normal"/>
+        <w:tabs>
+          <w:tab w:val="clear" w:pos="720"/>
+          <w:tab w:val="left" w:pos="432" w:leader="none"/>
+          <w:tab w:val="right" w:pos="9360" w:leader="none"/>
+        </w:tabs>
+        <w:jc w:val="both"/>
+        <w:rPr>
+          <w:rFonts w:ascii="Calibri Light" w:hAnsi="Calibri Light" w:cs="Calibri Light"/>
+          <w:b/>
+          <w:b/>
+          <w:bCs/>
+          <w:sz w:val="24"/>
+          <w:szCs w:val="24"/>
+        </w:rPr>
+      </w:pPr>
+      <w:r>
+        <w:drawing>
+          <wp:anchor behindDoc="0" distT="0" distB="0" distL="0" distR="0" simplePos="0" locked="0" layoutInCell="0" allowOverlap="1" relativeHeight="6">
+            <wp:simplePos x="0" y="0"/>
+            <wp:positionH relativeFrom="column">
+              <wp:posOffset>443230</wp:posOffset>
+            </wp:positionH>
+            <wp:positionV relativeFrom="paragraph">
+              <wp:posOffset>3207385</wp:posOffset>
+            </wp:positionV>
+            <wp:extent cx="4770755" cy="2780030"/>
+            <wp:effectExtent l="0" t="0" r="0" b="0"/>
+            <wp:wrapSquare wrapText="largest"/>
+            <wp:docPr id="6" name="Imagen6" descr=""/>
+            <wp:cNvGraphicFramePr>
+              <a:graphicFrameLocks xmlns:a="http://schemas.openxmlformats.org/drawingml/2006/main" noChangeAspect="1"/>
+            </wp:cNvGraphicFramePr>
+            <a:graphic xmlns:a="http://schemas.openxmlformats.org/drawingml/2006/main">
+              <a:graphicData uri="http://schemas.openxmlformats.org/drawingml/2006/picture">
+                <pic:pic xmlns:pic="http://schemas.openxmlformats.org/drawingml/2006/picture">
+                  <pic:nvPicPr>
+                    <pic:cNvPr id="6" name="Imagen6" descr=""/>
+                    <pic:cNvPicPr>
+                      <a:picLocks noChangeAspect="1" noChangeArrowheads="1"/>
+                    </pic:cNvPicPr>
+                  </pic:nvPicPr>
+                  <pic:blipFill>
+                    <a:blip r:embed="rId10"/>
+                    <a:srcRect l="83156" t="2252" r="433" b="14222"/>
+                    <a:stretch>
+                      <a:fillRect/>
+                    </a:stretch>
+                  </pic:blipFill>
+                  <pic:spPr bwMode="auto">
+                    <a:xfrm>
+                      <a:off x="0" y="0"/>
+                      <a:ext cx="4770755" cy="2780030"/>
+                    </a:xfrm>
+                    <a:prstGeom prst="rect">
+                      <a:avLst/>
+                    </a:prstGeom>
+                  </pic:spPr>
+                </pic:pic>
+              </a:graphicData>
+            </a:graphic>
+          </wp:anchor>
+        </w:drawing>
       </w:r>
       <w:r>
         <w:rPr>
@@ -6137,12 +8887,12 @@
           <w:szCs w:val="24"/>
           <w:lang w:val="es-PE" w:eastAsia="es-PE"/>
         </w:rPr>
-        <w:t>Diseño de prototipo</w:t>
+        <w:t xml:space="preserve">   </w:t>
       </w:r>
     </w:p>
     <w:sectPr>
-      <w:headerReference w:type="default" r:id="rId5"/>
-      <w:footerReference w:type="default" r:id="rId6"/>
+      <w:headerReference w:type="default" r:id="rId11"/>
+      <w:footerReference w:type="default" r:id="rId12"/>
       <w:type w:val="nextPage"/>
       <w:pgSz w:w="12240" w:h="15840"/>
       <w:pgMar w:left="1440" w:right="1440" w:gutter="0" w:header="720" w:top="1440" w:footer="720" w:bottom="1440"/>
@@ -6337,7 +9087,7 @@
               <w:rStyle w:val="Nmerodepgina"/>
               <w:rFonts w:cs="Arial" w:ascii="Arial" w:hAnsi="Arial"/>
             </w:rPr>
-            <w:t>4</w:t>
+            <w:t>6</w:t>
           </w:r>
           <w:r>
             <w:rPr>

</xml_diff>